<commit_message>
Pequeños cambios en los requisitos
</commit_message>
<xml_diff>
--- a/Item 1/Acme-Flights - entrega.docx
+++ b/Item 1/Acme-Flights - entrega.docx
@@ -195,8 +195,9 @@
         <w:br w:type="page"/>
       </w:r>
     </w:p>
-    <w:bookmarkStart w:id="1" w:name="_Toc481053233" w:displacedByCustomXml="next"/>
+    <w:bookmarkStart w:id="1" w:name="_Toc482440018" w:displacedByCustomXml="next"/>
     <w:bookmarkStart w:id="2" w:name="_Toc481857964" w:displacedByCustomXml="next"/>
+    <w:bookmarkStart w:id="3" w:name="_Toc481053233" w:displacedByCustomXml="next"/>
     <w:sdt>
       <w:sdtPr>
         <w:rPr>
@@ -226,6 +227,7 @@
           <w:r>
             <w:t>Índice</w:t>
           </w:r>
+          <w:bookmarkEnd w:id="3"/>
           <w:bookmarkEnd w:id="2"/>
           <w:bookmarkEnd w:id="1"/>
         </w:p>
@@ -250,7 +252,7 @@
           <w:r>
             <w:fldChar w:fldCharType="separate"/>
           </w:r>
-          <w:hyperlink w:anchor="_Toc481857965" w:history="1">
+          <w:hyperlink w:anchor="_Toc482440019" w:history="1">
             <w:r>
               <w:rPr>
                 <w:rStyle w:val="Hipervnculo"/>
@@ -277,7 +279,7 @@
                 <w:noProof/>
                 <w:webHidden/>
               </w:rPr>
-              <w:instrText xml:space="preserve"> PAGEREF _Toc481857965 \h </w:instrText>
+              <w:instrText xml:space="preserve"> PAGEREF _Toc482440019 \h </w:instrText>
             </w:r>
             <w:r>
               <w:rPr>
@@ -320,7 +322,7 @@
               <w:color w:val="auto"/>
             </w:rPr>
           </w:pPr>
-          <w:hyperlink w:anchor="_Toc481857966" w:history="1">
+          <w:hyperlink w:anchor="_Toc482440020" w:history="1">
             <w:r>
               <w:rPr>
                 <w:rStyle w:val="Hipervnculo"/>
@@ -347,7 +349,7 @@
                 <w:noProof/>
                 <w:webHidden/>
               </w:rPr>
-              <w:instrText xml:space="preserve"> PAGEREF _Toc481857966 \h </w:instrText>
+              <w:instrText xml:space="preserve"> PAGEREF _Toc482440020 \h </w:instrText>
             </w:r>
             <w:r>
               <w:rPr>
@@ -390,7 +392,7 @@
               <w:color w:val="auto"/>
             </w:rPr>
           </w:pPr>
-          <w:hyperlink w:anchor="_Toc481857967" w:history="1">
+          <w:hyperlink w:anchor="_Toc482440021" w:history="1">
             <w:r>
               <w:rPr>
                 <w:rStyle w:val="Hipervnculo"/>
@@ -417,7 +419,7 @@
                 <w:noProof/>
                 <w:webHidden/>
               </w:rPr>
-              <w:instrText xml:space="preserve"> PAGEREF _Toc481857967 \h </w:instrText>
+              <w:instrText xml:space="preserve"> PAGEREF _Toc482440021 \h </w:instrText>
             </w:r>
             <w:r>
               <w:rPr>
@@ -460,7 +462,7 @@
               <w:color w:val="auto"/>
             </w:rPr>
           </w:pPr>
-          <w:hyperlink w:anchor="_Toc481857968" w:history="1">
+          <w:hyperlink w:anchor="_Toc482440022" w:history="1">
             <w:r>
               <w:rPr>
                 <w:rStyle w:val="Hipervnculo"/>
@@ -487,7 +489,7 @@
                 <w:noProof/>
                 <w:webHidden/>
               </w:rPr>
-              <w:instrText xml:space="preserve"> PAGEREF _Toc481857968 \h </w:instrText>
+              <w:instrText xml:space="preserve"> PAGEREF _Toc482440022 \h </w:instrText>
             </w:r>
             <w:r>
               <w:rPr>
@@ -530,7 +532,7 @@
               <w:color w:val="auto"/>
             </w:rPr>
           </w:pPr>
-          <w:hyperlink w:anchor="_Toc481857969" w:history="1">
+          <w:hyperlink w:anchor="_Toc482440023" w:history="1">
             <w:r>
               <w:rPr>
                 <w:rStyle w:val="Hipervnculo"/>
@@ -557,7 +559,7 @@
                 <w:noProof/>
                 <w:webHidden/>
               </w:rPr>
-              <w:instrText xml:space="preserve"> PAGEREF _Toc481857969 \h </w:instrText>
+              <w:instrText xml:space="preserve"> PAGEREF _Toc482440023 \h </w:instrText>
             </w:r>
             <w:r>
               <w:rPr>
@@ -603,6 +605,8 @@
       <w:r>
         <w:br w:type="page"/>
       </w:r>
+      <w:bookmarkStart w:id="4" w:name="_GoBack"/>
+      <w:bookmarkEnd w:id="4"/>
     </w:p>
     <w:p>
       <w:pPr>
@@ -610,14 +614,14 @@
         <w:spacing w:before="0"/>
         <w:contextualSpacing w:val="0"/>
       </w:pPr>
-      <w:bookmarkStart w:id="3" w:name="_4lqp25cx7kth" w:colFirst="0" w:colLast="0"/>
-      <w:bookmarkStart w:id="4" w:name="_Toc481857965"/>
-      <w:bookmarkEnd w:id="3"/>
+      <w:bookmarkStart w:id="5" w:name="_4lqp25cx7kth" w:colFirst="0" w:colLast="0"/>
+      <w:bookmarkStart w:id="6" w:name="_Toc482440019"/>
+      <w:bookmarkEnd w:id="5"/>
       <w:r>
         <w:lastRenderedPageBreak/>
         <w:t>Introducción</w:t>
       </w:r>
-      <w:bookmarkEnd w:id="4"/>
+      <w:bookmarkEnd w:id="6"/>
     </w:p>
     <w:p>
       <w:proofErr w:type="spellStart"/>
@@ -652,25 +656,25 @@
         <w:spacing w:before="0"/>
         <w:contextualSpacing w:val="0"/>
       </w:pPr>
-      <w:bookmarkStart w:id="5" w:name="_jtt03xnb5kvk" w:colFirst="0" w:colLast="0"/>
-      <w:bookmarkStart w:id="6" w:name="_ovawxjoi07ia" w:colFirst="0" w:colLast="0"/>
-      <w:bookmarkStart w:id="7" w:name="_Toc481857966"/>
-      <w:bookmarkEnd w:id="5"/>
-      <w:bookmarkEnd w:id="6"/>
+      <w:bookmarkStart w:id="7" w:name="_jtt03xnb5kvk" w:colFirst="0" w:colLast="0"/>
+      <w:bookmarkStart w:id="8" w:name="_ovawxjoi07ia" w:colFirst="0" w:colLast="0"/>
+      <w:bookmarkStart w:id="9" w:name="_Toc482440020"/>
+      <w:bookmarkEnd w:id="7"/>
+      <w:bookmarkEnd w:id="8"/>
       <w:r>
         <w:lastRenderedPageBreak/>
         <w:t>Requisitos del sistema</w:t>
       </w:r>
-      <w:bookmarkEnd w:id="7"/>
+      <w:bookmarkEnd w:id="9"/>
     </w:p>
     <w:p>
       <w:pPr>
         <w:pStyle w:val="Ttulo2"/>
         <w:contextualSpacing w:val="0"/>
       </w:pPr>
-      <w:bookmarkStart w:id="8" w:name="_ou9c1t1ew5kf" w:colFirst="0" w:colLast="0"/>
-      <w:bookmarkStart w:id="9" w:name="_Toc481857967"/>
-      <w:bookmarkEnd w:id="8"/>
+      <w:bookmarkStart w:id="10" w:name="_ou9c1t1ew5kf" w:colFirst="0" w:colLast="0"/>
+      <w:bookmarkStart w:id="11" w:name="_Toc482440021"/>
+      <w:bookmarkEnd w:id="10"/>
       <w:r>
         <w:t>Requisitos</w:t>
       </w:r>
@@ -683,7 +687,7 @@
       <w:r>
         <w:t xml:space="preserve"> información</w:t>
       </w:r>
-      <w:bookmarkEnd w:id="9"/>
+      <w:bookmarkEnd w:id="11"/>
     </w:p>
     <w:p>
       <w:pPr>
@@ -694,8 +698,8 @@
         <w:ind w:hanging="360"/>
         <w:contextualSpacing/>
       </w:pPr>
-      <w:bookmarkStart w:id="10" w:name="_yri5qt6vk8go" w:colFirst="0" w:colLast="0"/>
-      <w:bookmarkEnd w:id="10"/>
+      <w:bookmarkStart w:id="12" w:name="_yri5qt6vk8go" w:colFirst="0" w:colLast="0"/>
+      <w:bookmarkEnd w:id="12"/>
       <w:r>
         <w:t>Los actores del sistema son usuarios, gerentes y administradores. El sistema debe almacenar sus nombres, sus apellidos, un teléfono de contacto y su correo electrónico. Además,</w:t>
       </w:r>
@@ -782,7 +786,27 @@
         <w:t>clase turista</w:t>
       </w:r>
       <w:r>
-        <w:t xml:space="preserve">, el número de asientos disponibles en </w:t>
+        <w:t xml:space="preserve">, el número </w:t>
+      </w:r>
+      <w:r>
+        <w:t xml:space="preserve">total de asientos en clase </w:t>
+      </w:r>
+      <w:proofErr w:type="spellStart"/>
+      <w:r>
+        <w:t>business</w:t>
+      </w:r>
+      <w:proofErr w:type="spellEnd"/>
+      <w:r>
+        <w:t xml:space="preserve"> y en clase turista y el número </w:t>
+      </w:r>
+      <w:r>
+        <w:t>de asientos</w:t>
+      </w:r>
+      <w:r>
+        <w:t xml:space="preserve"> disponibles</w:t>
+      </w:r>
+      <w:r>
+        <w:t xml:space="preserve"> en </w:t>
       </w:r>
       <w:r>
         <w:t xml:space="preserve">clase </w:t>
@@ -796,10 +820,10 @@
         <w:t xml:space="preserve"> </w:t>
       </w:r>
       <w:r>
-        <w:t>y el número d</w:t>
-      </w:r>
-      <w:r>
-        <w:t>e asientos disponibles en</w:t>
+        <w:t xml:space="preserve">y </w:t>
+      </w:r>
+      <w:r>
+        <w:t>en</w:t>
       </w:r>
       <w:r>
         <w:t xml:space="preserve"> clase</w:t>
@@ -997,11 +1021,8 @@
         <w:contextualSpacing/>
       </w:pPr>
       <w:r>
-        <w:t xml:space="preserve">Las aerolíneas deberán pagar una cuota para poder ofertar vuelos, dicha cuota será aplicada cada vez que la aerolínea registre un vuelo. Para cada factura mensual de dicha cuota se va a </w:t>
-      </w:r>
-      <w:r>
         <w:lastRenderedPageBreak/>
-        <w:t>registrar, la fecha de creación, la fecha de pago, la cuota total a pagar y una descripción en la que por defecto se indicará el número de vuelos que se han registrado desde la última factura realizada.</w:t>
+        <w:t>Las aerolíneas deberán pagar una cuota para poder ofertar vuelos, dicha cuota será aplicada cada vez que la aerolínea registre un vuelo. Para cada factura mensual de dicha cuota se va a registrar, la fecha de creación, la fecha de pago, la cuota total a pagar y una descripción en la que por defecto se indicará el número de vuelos que se han registrado desde la última factura realizada.</w:t>
       </w:r>
     </w:p>
     <w:p>
@@ -1107,13 +1128,13 @@
         <w:pStyle w:val="Ttulo2"/>
         <w:contextualSpacing w:val="0"/>
       </w:pPr>
-      <w:bookmarkStart w:id="11" w:name="_mlwm9ciyga32" w:colFirst="0" w:colLast="0"/>
-      <w:bookmarkStart w:id="12" w:name="_Toc481857968"/>
-      <w:bookmarkEnd w:id="11"/>
+      <w:bookmarkStart w:id="13" w:name="_mlwm9ciyga32" w:colFirst="0" w:colLast="0"/>
+      <w:bookmarkStart w:id="14" w:name="_Toc482440022"/>
+      <w:bookmarkEnd w:id="13"/>
       <w:r>
         <w:t>Requisitos funcionales</w:t>
       </w:r>
-      <w:bookmarkEnd w:id="12"/>
+      <w:bookmarkEnd w:id="14"/>
     </w:p>
     <w:p>
       <w:pPr>
@@ -1125,7 +1146,7 @@
         <w:contextualSpacing/>
       </w:pPr>
       <w:r>
-        <w:t>Cualquier actor, esté autenticado o no, deberá ser capaz de:</w:t>
+        <w:t>Un actor no autenticado deberá ser capaz de:</w:t>
       </w:r>
     </w:p>
     <w:p>
@@ -1144,6 +1165,19 @@
     <w:p>
       <w:pPr>
         <w:numPr>
+          <w:ilvl w:val="0"/>
+          <w:numId w:val="6"/>
+        </w:numPr>
+        <w:ind w:hanging="360"/>
+        <w:contextualSpacing/>
+      </w:pPr>
+      <w:r>
+        <w:t>Cualquier actor, esté autenticado o no, deberá ser capaz de:</w:t>
+      </w:r>
+    </w:p>
+    <w:p>
+      <w:pPr>
+        <w:numPr>
           <w:ilvl w:val="1"/>
           <w:numId w:val="6"/>
         </w:numPr>
@@ -1190,8 +1224,19 @@
         <w:contextualSpacing/>
       </w:pPr>
       <w:r>
-        <w:t>Hacer lo mismo que un usuario no registrado, excepto registrarse en el sistema.</w:t>
-      </w:r>
+        <w:t xml:space="preserve">Hacer búsquedas de un </w:t>
+      </w:r>
+      <w:r>
+        <w:t>vuelo</w:t>
+      </w:r>
+      <w:r>
+        <w:t xml:space="preserve"> usando su buscador. Los resultados del buscador serán almacenados en la caché para poderlos visualizar más tarde.</w:t>
+      </w:r>
+    </w:p>
+    <w:p>
+      <w:pPr>
+        <w:contextualSpacing/>
+      </w:pPr>
     </w:p>
     <w:p>
       <w:pPr>
@@ -1203,25 +1248,7 @@
         <w:contextualSpacing/>
       </w:pPr>
       <w:r>
-        <w:t xml:space="preserve">Hacer búsquedas de un </w:t>
-      </w:r>
-      <w:r>
-        <w:t>vuelo</w:t>
-      </w:r>
-      <w:r>
-        <w:t xml:space="preserve"> usando su buscador. Los resultados del buscador serán almacenados en la caché para poderlos visualizar más tarde.</w:t>
-      </w:r>
-    </w:p>
-    <w:p>
-      <w:pPr>
-        <w:numPr>
-          <w:ilvl w:val="1"/>
-          <w:numId w:val="6"/>
-        </w:numPr>
-        <w:ind w:hanging="360"/>
-        <w:contextualSpacing/>
-      </w:pPr>
-      <w:r>
+        <w:lastRenderedPageBreak/>
         <w:t>Hacer reservas en los vuelos que deseen siempre que hayan suficientes plazas libres en dicho vuelo</w:t>
       </w:r>
       <w:r>
@@ -1231,11 +1258,7 @@
         <w:t xml:space="preserve">. Una reserva puede ser modificada o cancelada siempre que quede más </w:t>
       </w:r>
       <w:r>
-        <w:t xml:space="preserve">del tiempo establecido por la </w:t>
-      </w:r>
-      <w:r>
-        <w:lastRenderedPageBreak/>
-        <w:t>aerolínea</w:t>
+        <w:t>del tiempo establecido por la aerolínea</w:t>
       </w:r>
       <w:r>
         <w:t xml:space="preserve">, de forma que una reserva cancelada no será eliminada, si no </w:t>
@@ -1572,6 +1595,7 @@
         <w:contextualSpacing/>
       </w:pPr>
       <w:r>
+        <w:lastRenderedPageBreak/>
         <w:t>Editar el tiempo en que se almacenarán los resultados de un buscador en el sistema. Por defecto será 12h.</w:t>
       </w:r>
     </w:p>
@@ -1598,7 +1622,6 @@
         <w:contextualSpacing/>
       </w:pPr>
       <w:r>
-        <w:lastRenderedPageBreak/>
         <w:t>Ejecutar un procedimiento que cree las facturas correspondientes a las aerolíneas que hayan ofertado algún vuelo desde la última factura.</w:t>
       </w:r>
     </w:p>
@@ -1825,21 +1848,19 @@
       <w:r>
         <w:t>El mínimo, el máximo y la media de las valoraciones proporcionadas por los usuarios a la comodidad de los asientos por cada aerolínea.</w:t>
       </w:r>
-      <w:bookmarkStart w:id="13" w:name="_GoBack"/>
-      <w:bookmarkEnd w:id="13"/>
     </w:p>
     <w:p>
       <w:pPr>
         <w:pStyle w:val="Ttulo2"/>
         <w:contextualSpacing w:val="0"/>
       </w:pPr>
-      <w:bookmarkStart w:id="14" w:name="_sy8z1p4wd0sb" w:colFirst="0" w:colLast="0"/>
-      <w:bookmarkStart w:id="15" w:name="_Toc481857969"/>
-      <w:bookmarkEnd w:id="14"/>
+      <w:bookmarkStart w:id="15" w:name="_sy8z1p4wd0sb" w:colFirst="0" w:colLast="0"/>
+      <w:bookmarkStart w:id="16" w:name="_Toc482440023"/>
+      <w:bookmarkEnd w:id="15"/>
       <w:r>
         <w:t>Requisitos no funcionales</w:t>
       </w:r>
-      <w:bookmarkEnd w:id="15"/>
+      <w:bookmarkEnd w:id="16"/>
     </w:p>
     <w:p>
       <w:pPr>
@@ -1958,7 +1979,11 @@
         <w:contextualSpacing/>
       </w:pPr>
       <w:r>
-        <w:t xml:space="preserve">Para comprobar la validez de una tarjeta de crédito, el sistema deberá comprobar su marca (que deberá ser VISA, MASTERCARD, DISCOVER, DINNERS o AMEX), su número (que debe cumplir el algoritmo de </w:t>
+        <w:t xml:space="preserve">Para comprobar la validez de una tarjeta de crédito, el sistema deberá comprobar su marca (que deberá ser VISA, MASTERCARD, DISCOVER, DINNERS o AMEX), su número (que </w:t>
+      </w:r>
+      <w:r>
+        <w:lastRenderedPageBreak/>
+        <w:t xml:space="preserve">debe cumplir el algoritmo de </w:t>
       </w:r>
       <w:proofErr w:type="spellStart"/>
       <w:r>
@@ -1992,7 +2017,6 @@
         <w:contextualSpacing/>
       </w:pPr>
       <w:r>
-        <w:lastRenderedPageBreak/>
         <w:t>El sistema deberá almacenar una tabla de cambio de moneda donde se registrará el tipo de intercambio de varias monedas. Todos los datos deberán ser almacenados con respecto a Euros, que es la moneda utilizada internamente para almacenar los precios. Siempre que se muestre un precio, el sistema mostrará un desplegable que permita seleccionar la moneda que se desea mostrar. Por defecto, el sistema deberá incluir las siguientes monedas: Dólares Estadounidenses (USD), Dólares Canadienses (CAD), Libras Esterlinas (GBP), Coronas Noruegas (NOK) , Rublo Ruso (RUB), Yen Japonés (JPY) y Yuan Chino (CHY).</w:t>
       </w:r>
     </w:p>
@@ -2056,7 +2080,7 @@
       <w:rPr>
         <w:noProof/>
       </w:rPr>
-      <w:t>7</w:t>
+      <w:t>1</w:t>
     </w:r>
     <w:r>
       <w:fldChar w:fldCharType="end"/>
@@ -4853,7 +4877,7 @@
 </file>
 
 <file path=customXml/itemProps1.xml><?xml version="1.0" encoding="utf-8"?>
-<ds:datastoreItem xmlns:ds="http://schemas.openxmlformats.org/officeDocument/2006/customXml" ds:itemID="{907CF582-D271-4EC8-B270-2230279DCA55}">
+<ds:datastoreItem xmlns:ds="http://schemas.openxmlformats.org/officeDocument/2006/customXml" ds:itemID="{6CE63FD4-8068-4E8E-A1D8-6E6384E1424C}">
   <ds:schemaRefs>
     <ds:schemaRef ds:uri="http://schemas.openxmlformats.org/officeDocument/2006/bibliography"/>
   </ds:schemaRefs>

</xml_diff>

<commit_message>
Pequeñas modificaciones de los requisitos
</commit_message>
<xml_diff>
--- a/Item 1/Acme-Flights - entrega.docx
+++ b/Item 1/Acme-Flights - entrega.docx
@@ -195,9 +195,10 @@
         <w:br w:type="page"/>
       </w:r>
     </w:p>
-    <w:bookmarkStart w:id="1" w:name="_Toc482440018" w:displacedByCustomXml="next"/>
-    <w:bookmarkStart w:id="2" w:name="_Toc481857964" w:displacedByCustomXml="next"/>
-    <w:bookmarkStart w:id="3" w:name="_Toc481053233" w:displacedByCustomXml="next"/>
+    <w:bookmarkStart w:id="1" w:name="_Toc482440370" w:displacedByCustomXml="next"/>
+    <w:bookmarkStart w:id="2" w:name="_Toc481053233" w:displacedByCustomXml="next"/>
+    <w:bookmarkStart w:id="3" w:name="_Toc481857964" w:displacedByCustomXml="next"/>
+    <w:bookmarkStart w:id="4" w:name="_Toc482440018" w:displacedByCustomXml="next"/>
     <w:sdt>
       <w:sdtPr>
         <w:rPr>
@@ -227,6 +228,7 @@
           <w:r>
             <w:t>Índice</w:t>
           </w:r>
+          <w:bookmarkEnd w:id="4"/>
           <w:bookmarkEnd w:id="3"/>
           <w:bookmarkEnd w:id="2"/>
           <w:bookmarkEnd w:id="1"/>
@@ -252,7 +254,7 @@
           <w:r>
             <w:fldChar w:fldCharType="separate"/>
           </w:r>
-          <w:hyperlink w:anchor="_Toc482440019" w:history="1">
+          <w:hyperlink w:anchor="_Toc482440371" w:history="1">
             <w:r>
               <w:rPr>
                 <w:rStyle w:val="Hipervnculo"/>
@@ -279,7 +281,7 @@
                 <w:noProof/>
                 <w:webHidden/>
               </w:rPr>
-              <w:instrText xml:space="preserve"> PAGEREF _Toc482440019 \h </w:instrText>
+              <w:instrText xml:space="preserve"> PAGEREF _Toc482440371 \h </w:instrText>
             </w:r>
             <w:r>
               <w:rPr>
@@ -322,7 +324,7 @@
               <w:color w:val="auto"/>
             </w:rPr>
           </w:pPr>
-          <w:hyperlink w:anchor="_Toc482440020" w:history="1">
+          <w:hyperlink w:anchor="_Toc482440372" w:history="1">
             <w:r>
               <w:rPr>
                 <w:rStyle w:val="Hipervnculo"/>
@@ -349,7 +351,7 @@
                 <w:noProof/>
                 <w:webHidden/>
               </w:rPr>
-              <w:instrText xml:space="preserve"> PAGEREF _Toc482440020 \h </w:instrText>
+              <w:instrText xml:space="preserve"> PAGEREF _Toc482440372 \h </w:instrText>
             </w:r>
             <w:r>
               <w:rPr>
@@ -392,7 +394,7 @@
               <w:color w:val="auto"/>
             </w:rPr>
           </w:pPr>
-          <w:hyperlink w:anchor="_Toc482440021" w:history="1">
+          <w:hyperlink w:anchor="_Toc482440373" w:history="1">
             <w:r>
               <w:rPr>
                 <w:rStyle w:val="Hipervnculo"/>
@@ -419,7 +421,7 @@
                 <w:noProof/>
                 <w:webHidden/>
               </w:rPr>
-              <w:instrText xml:space="preserve"> PAGEREF _Toc482440021 \h </w:instrText>
+              <w:instrText xml:space="preserve"> PAGEREF _Toc482440373 \h </w:instrText>
             </w:r>
             <w:r>
               <w:rPr>
@@ -462,7 +464,7 @@
               <w:color w:val="auto"/>
             </w:rPr>
           </w:pPr>
-          <w:hyperlink w:anchor="_Toc482440022" w:history="1">
+          <w:hyperlink w:anchor="_Toc482440374" w:history="1">
             <w:r>
               <w:rPr>
                 <w:rStyle w:val="Hipervnculo"/>
@@ -489,7 +491,7 @@
                 <w:noProof/>
                 <w:webHidden/>
               </w:rPr>
-              <w:instrText xml:space="preserve"> PAGEREF _Toc482440022 \h </w:instrText>
+              <w:instrText xml:space="preserve"> PAGEREF _Toc482440374 \h </w:instrText>
             </w:r>
             <w:r>
               <w:rPr>
@@ -532,7 +534,7 @@
               <w:color w:val="auto"/>
             </w:rPr>
           </w:pPr>
-          <w:hyperlink w:anchor="_Toc482440023" w:history="1">
+          <w:hyperlink w:anchor="_Toc482440375" w:history="1">
             <w:r>
               <w:rPr>
                 <w:rStyle w:val="Hipervnculo"/>
@@ -559,7 +561,7 @@
                 <w:noProof/>
                 <w:webHidden/>
               </w:rPr>
-              <w:instrText xml:space="preserve"> PAGEREF _Toc482440023 \h </w:instrText>
+              <w:instrText xml:space="preserve"> PAGEREF _Toc482440375 \h </w:instrText>
             </w:r>
             <w:r>
               <w:rPr>
@@ -605,8 +607,8 @@
       <w:r>
         <w:br w:type="page"/>
       </w:r>
-      <w:bookmarkStart w:id="4" w:name="_GoBack"/>
-      <w:bookmarkEnd w:id="4"/>
+      <w:bookmarkStart w:id="5" w:name="_GoBack"/>
+      <w:bookmarkEnd w:id="5"/>
     </w:p>
     <w:p>
       <w:pPr>
@@ -614,14 +616,14 @@
         <w:spacing w:before="0"/>
         <w:contextualSpacing w:val="0"/>
       </w:pPr>
-      <w:bookmarkStart w:id="5" w:name="_4lqp25cx7kth" w:colFirst="0" w:colLast="0"/>
-      <w:bookmarkStart w:id="6" w:name="_Toc482440019"/>
-      <w:bookmarkEnd w:id="5"/>
+      <w:bookmarkStart w:id="6" w:name="_4lqp25cx7kth" w:colFirst="0" w:colLast="0"/>
+      <w:bookmarkStart w:id="7" w:name="_Toc482440371"/>
+      <w:bookmarkEnd w:id="6"/>
       <w:r>
         <w:lastRenderedPageBreak/>
         <w:t>Introducción</w:t>
       </w:r>
-      <w:bookmarkEnd w:id="6"/>
+      <w:bookmarkEnd w:id="7"/>
     </w:p>
     <w:p>
       <w:proofErr w:type="spellStart"/>
@@ -656,25 +658,25 @@
         <w:spacing w:before="0"/>
         <w:contextualSpacing w:val="0"/>
       </w:pPr>
-      <w:bookmarkStart w:id="7" w:name="_jtt03xnb5kvk" w:colFirst="0" w:colLast="0"/>
-      <w:bookmarkStart w:id="8" w:name="_ovawxjoi07ia" w:colFirst="0" w:colLast="0"/>
-      <w:bookmarkStart w:id="9" w:name="_Toc482440020"/>
-      <w:bookmarkEnd w:id="7"/>
+      <w:bookmarkStart w:id="8" w:name="_jtt03xnb5kvk" w:colFirst="0" w:colLast="0"/>
+      <w:bookmarkStart w:id="9" w:name="_ovawxjoi07ia" w:colFirst="0" w:colLast="0"/>
+      <w:bookmarkStart w:id="10" w:name="_Toc482440372"/>
       <w:bookmarkEnd w:id="8"/>
+      <w:bookmarkEnd w:id="9"/>
       <w:r>
         <w:lastRenderedPageBreak/>
         <w:t>Requisitos del sistema</w:t>
       </w:r>
-      <w:bookmarkEnd w:id="9"/>
+      <w:bookmarkEnd w:id="10"/>
     </w:p>
     <w:p>
       <w:pPr>
         <w:pStyle w:val="Ttulo2"/>
         <w:contextualSpacing w:val="0"/>
       </w:pPr>
-      <w:bookmarkStart w:id="10" w:name="_ou9c1t1ew5kf" w:colFirst="0" w:colLast="0"/>
-      <w:bookmarkStart w:id="11" w:name="_Toc482440021"/>
-      <w:bookmarkEnd w:id="10"/>
+      <w:bookmarkStart w:id="11" w:name="_ou9c1t1ew5kf" w:colFirst="0" w:colLast="0"/>
+      <w:bookmarkStart w:id="12" w:name="_Toc482440373"/>
+      <w:bookmarkEnd w:id="11"/>
       <w:r>
         <w:t>Requisitos</w:t>
       </w:r>
@@ -687,7 +689,7 @@
       <w:r>
         <w:t xml:space="preserve"> información</w:t>
       </w:r>
-      <w:bookmarkEnd w:id="11"/>
+      <w:bookmarkEnd w:id="12"/>
     </w:p>
     <w:p>
       <w:pPr>
@@ -698,8 +700,8 @@
         <w:ind w:hanging="360"/>
         <w:contextualSpacing/>
       </w:pPr>
-      <w:bookmarkStart w:id="12" w:name="_yri5qt6vk8go" w:colFirst="0" w:colLast="0"/>
-      <w:bookmarkEnd w:id="12"/>
+      <w:bookmarkStart w:id="13" w:name="_yri5qt6vk8go" w:colFirst="0" w:colLast="0"/>
+      <w:bookmarkEnd w:id="13"/>
       <w:r>
         <w:t>Los actores del sistema son usuarios, gerentes y administradores. El sistema debe almacenar sus nombres, sus apellidos, un teléfono de contacto y su correo electrónico. Además,</w:t>
       </w:r>
@@ -1128,13 +1130,13 @@
         <w:pStyle w:val="Ttulo2"/>
         <w:contextualSpacing w:val="0"/>
       </w:pPr>
-      <w:bookmarkStart w:id="13" w:name="_mlwm9ciyga32" w:colFirst="0" w:colLast="0"/>
-      <w:bookmarkStart w:id="14" w:name="_Toc482440022"/>
-      <w:bookmarkEnd w:id="13"/>
+      <w:bookmarkStart w:id="14" w:name="_mlwm9ciyga32" w:colFirst="0" w:colLast="0"/>
+      <w:bookmarkStart w:id="15" w:name="_Toc482440374"/>
+      <w:bookmarkEnd w:id="14"/>
       <w:r>
         <w:t>Requisitos funcionales</w:t>
       </w:r>
-      <w:bookmarkEnd w:id="14"/>
+      <w:bookmarkEnd w:id="15"/>
     </w:p>
     <w:p>
       <w:pPr>
@@ -1198,7 +1200,10 @@
         <w:contextualSpacing/>
       </w:pPr>
       <w:r>
-        <w:t>Listar los comentarios que los usuarios han realizado sobre una aerolínea.</w:t>
+        <w:t>Visualizar</w:t>
+      </w:r>
+      <w:r>
+        <w:t xml:space="preserve"> los comentarios que los usuarios han realizado sobre una aerolínea.</w:t>
       </w:r>
     </w:p>
     <w:p>
@@ -1211,7 +1216,19 @@
         <w:contextualSpacing/>
       </w:pPr>
       <w:r>
-        <w:t>Un actor que está autenticado como usuario deberá ser capaz de:</w:t>
+        <w:t>Cualquier actor</w:t>
+      </w:r>
+      <w:r>
+        <w:t xml:space="preserve"> </w:t>
+      </w:r>
+      <w:r>
+        <w:t>autenticado</w:t>
+      </w:r>
+      <w:r>
+        <w:t xml:space="preserve"> </w:t>
+      </w:r>
+      <w:r>
+        <w:t>deberá ser capaz de:</w:t>
       </w:r>
     </w:p>
     <w:p>
@@ -1224,6 +1241,35 @@
         <w:contextualSpacing/>
       </w:pPr>
       <w:r>
+        <w:t>Editar su información de perfil</w:t>
+      </w:r>
+      <w:r>
+        <w:t>.</w:t>
+      </w:r>
+    </w:p>
+    <w:p>
+      <w:pPr>
+        <w:numPr>
+          <w:ilvl w:val="0"/>
+          <w:numId w:val="6"/>
+        </w:numPr>
+        <w:ind w:hanging="360"/>
+        <w:contextualSpacing/>
+      </w:pPr>
+      <w:r>
+        <w:t>Un actor que está autenticado como usuario deberá ser capaz de:</w:t>
+      </w:r>
+    </w:p>
+    <w:p>
+      <w:pPr>
+        <w:numPr>
+          <w:ilvl w:val="1"/>
+          <w:numId w:val="6"/>
+        </w:numPr>
+        <w:ind w:hanging="360"/>
+        <w:contextualSpacing/>
+      </w:pPr>
+      <w:r>
         <w:t xml:space="preserve">Hacer búsquedas de un </w:t>
       </w:r>
       <w:r>
@@ -1232,11 +1278,6 @@
       <w:r>
         <w:t xml:space="preserve"> usando su buscador. Los resultados del buscador serán almacenados en la caché para poderlos visualizar más tarde.</w:t>
       </w:r>
-    </w:p>
-    <w:p>
-      <w:pPr>
-        <w:contextualSpacing/>
-      </w:pPr>
     </w:p>
     <w:p>
       <w:pPr>
@@ -1854,13 +1895,13 @@
         <w:pStyle w:val="Ttulo2"/>
         <w:contextualSpacing w:val="0"/>
       </w:pPr>
-      <w:bookmarkStart w:id="15" w:name="_sy8z1p4wd0sb" w:colFirst="0" w:colLast="0"/>
-      <w:bookmarkStart w:id="16" w:name="_Toc482440023"/>
-      <w:bookmarkEnd w:id="15"/>
+      <w:bookmarkStart w:id="16" w:name="_sy8z1p4wd0sb" w:colFirst="0" w:colLast="0"/>
+      <w:bookmarkStart w:id="17" w:name="_Toc482440375"/>
+      <w:bookmarkEnd w:id="16"/>
       <w:r>
         <w:t>Requisitos no funcionales</w:t>
       </w:r>
-      <w:bookmarkEnd w:id="16"/>
+      <w:bookmarkEnd w:id="17"/>
     </w:p>
     <w:p>
       <w:pPr>
@@ -4877,7 +4918,7 @@
 </file>
 
 <file path=customXml/itemProps1.xml><?xml version="1.0" encoding="utf-8"?>
-<ds:datastoreItem xmlns:ds="http://schemas.openxmlformats.org/officeDocument/2006/customXml" ds:itemID="{6CE63FD4-8068-4E8E-A1D8-6E6384E1424C}">
+<ds:datastoreItem xmlns:ds="http://schemas.openxmlformats.org/officeDocument/2006/customXml" ds:itemID="{8077583E-43AA-409B-B455-48A30FBF449F}">
   <ds:schemaRefs>
     <ds:schemaRef ds:uri="http://schemas.openxmlformats.org/officeDocument/2006/bibliography"/>
   </ds:schemaRefs>

</xml_diff>

<commit_message>
Añadida la fecha de llegada del vuelo
</commit_message>
<xml_diff>
--- a/Item 1/Acme-Flights - entrega.docx
+++ b/Item 1/Acme-Flights - entrega.docx
@@ -17,24 +17,10 @@
           <w:sz w:val="72"/>
           <w:szCs w:val="72"/>
         </w:rPr>
-        <w:t xml:space="preserve">D12 - </w:t>
-      </w:r>
-      <w:proofErr w:type="spellStart"/>
-      <w:r>
-        <w:rPr>
-          <w:b w:val="0"/>
-          <w:color w:val="039BE5"/>
-          <w:sz w:val="72"/>
-          <w:szCs w:val="72"/>
-        </w:rPr>
-        <w:t>Hackathon</w:t>
-      </w:r>
-      <w:proofErr w:type="spellEnd"/>
+        <w:t>D12 - Hackathon</w:t>
+      </w:r>
       <w:r>
         <w:br/>
-      </w:r>
-      <w:proofErr w:type="spellStart"/>
-      <w:r>
         <w:t>Acme-</w:t>
       </w:r>
       <w:r>
@@ -43,7 +29,6 @@
       <w:r>
         <w:t>s</w:t>
       </w:r>
-      <w:proofErr w:type="spellEnd"/>
     </w:p>
     <w:p>
       <w:pPr>
@@ -195,10 +180,10 @@
         <w:br w:type="page"/>
       </w:r>
     </w:p>
-    <w:bookmarkStart w:id="1" w:name="_Toc482440370" w:displacedByCustomXml="next"/>
-    <w:bookmarkStart w:id="2" w:name="_Toc481053233" w:displacedByCustomXml="next"/>
-    <w:bookmarkStart w:id="3" w:name="_Toc481857964" w:displacedByCustomXml="next"/>
-    <w:bookmarkStart w:id="4" w:name="_Toc482440018" w:displacedByCustomXml="next"/>
+    <w:bookmarkStart w:id="1" w:name="_Toc482440018" w:displacedByCustomXml="next"/>
+    <w:bookmarkStart w:id="2" w:name="_Toc481857964" w:displacedByCustomXml="next"/>
+    <w:bookmarkStart w:id="3" w:name="_Toc481053233" w:displacedByCustomXml="next"/>
+    <w:bookmarkStart w:id="4" w:name="_Toc482440370" w:displacedByCustomXml="next"/>
     <w:sdt>
       <w:sdtPr>
         <w:rPr>
@@ -624,7 +609,6 @@
       <w:bookmarkEnd w:id="6"/>
     </w:p>
     <w:p>
-      <w:proofErr w:type="spellStart"/>
       <w:r>
         <w:t>Acme-</w:t>
       </w:r>
@@ -634,7 +618,6 @@
       <w:r>
         <w:t>s</w:t>
       </w:r>
-      <w:proofErr w:type="spellEnd"/>
       <w:r>
         <w:t xml:space="preserve"> es una empresa dedicada a la venta de billetes de vuelo, donde los usuarios registrados serán capaces de buscar un vuelo que deseen realizar y comprarse un billete si lo desea.</w:t>
       </w:r>
@@ -723,15 +706,7 @@
         <w:t xml:space="preserve">Los usuarios pueden registrar de forma opcional una tarjeta de crédito. </w:t>
       </w:r>
       <w:r>
-        <w:t xml:space="preserve">Para cada tarjeta de crédito, el sistema deberá almacenar el nombre del titular de la cuenta, la marca, el número de la tarjeta, el mes de expiración, el año de expiración y el código </w:t>
-      </w:r>
-      <w:proofErr w:type="spellStart"/>
-      <w:r>
-        <w:t>cvv</w:t>
-      </w:r>
-      <w:proofErr w:type="spellEnd"/>
-      <w:r>
-        <w:t>, que es un número entre 100 y 999.</w:t>
+        <w:t>Para cada tarjeta de crédito, el sistema deberá almacenar el nombre del titular de la cuenta, la marca, el número de la tarjeta, el mes de expiración, el año de expiración y el código cvv, que es un número entre 100 y 999.</w:t>
       </w:r>
     </w:p>
     <w:p>
@@ -769,35 +744,28 @@
         <w:t xml:space="preserve">aeropuerto </w:t>
       </w:r>
       <w:r>
-        <w:t xml:space="preserve">de destino, la fecha en la que saldrá el vuelo, el precio de los asientos de </w:t>
-      </w:r>
-      <w:r>
-        <w:t xml:space="preserve">clase </w:t>
-      </w:r>
-      <w:proofErr w:type="spellStart"/>
-      <w:r>
-        <w:t>business</w:t>
-      </w:r>
-      <w:proofErr w:type="spellEnd"/>
+        <w:t>de destino, la fecha en la que saldrá el vuelo</w:t>
+      </w:r>
+      <w:r>
+        <w:t>, la fecha de llegada al destino</w:t>
+      </w:r>
       <w:r>
         <w:t xml:space="preserve">, el precio de los asientos de </w:t>
       </w:r>
       <w:r>
+        <w:t>clase business</w:t>
+      </w:r>
+      <w:r>
+        <w:t xml:space="preserve">, el precio de los asientos de </w:t>
+      </w:r>
+      <w:r>
         <w:t>clase turista</w:t>
       </w:r>
       <w:r>
         <w:t xml:space="preserve">, el número </w:t>
       </w:r>
       <w:r>
-        <w:t xml:space="preserve">total de asientos en clase </w:t>
-      </w:r>
-      <w:proofErr w:type="spellStart"/>
-      <w:r>
-        <w:t>business</w:t>
-      </w:r>
-      <w:proofErr w:type="spellEnd"/>
-      <w:r>
-        <w:t xml:space="preserve"> y en clase turista y el número </w:t>
+        <w:t xml:space="preserve">total de asientos en clase business y en clase turista y el número </w:t>
       </w:r>
       <w:r>
         <w:t>de asientos</w:t>
@@ -809,15 +777,7 @@
         <w:t xml:space="preserve"> en </w:t>
       </w:r>
       <w:r>
-        <w:t xml:space="preserve">clase </w:t>
-      </w:r>
-      <w:proofErr w:type="spellStart"/>
-      <w:r>
-        <w:t>business</w:t>
-      </w:r>
-      <w:proofErr w:type="spellEnd"/>
-      <w:r>
-        <w:t xml:space="preserve"> </w:t>
+        <w:t xml:space="preserve">clase business </w:t>
       </w:r>
       <w:r>
         <w:t xml:space="preserve">y </w:t>
@@ -897,13 +857,8 @@
         <w:t xml:space="preserve">, si irán en </w:t>
       </w:r>
       <w:r>
-        <w:t xml:space="preserve">clase </w:t>
-      </w:r>
-      <w:proofErr w:type="spellStart"/>
-      <w:r>
-        <w:t>business</w:t>
-      </w:r>
-      <w:proofErr w:type="spellEnd"/>
+        <w:t>clase business</w:t>
+      </w:r>
       <w:r>
         <w:t xml:space="preserve"> o no, </w:t>
       </w:r>
@@ -967,7 +922,12 @@
         <w:t>, si desea buscar un vuelo de ida y vuelta o sólo ida</w:t>
       </w:r>
       <w:r>
-        <w:t xml:space="preserve"> y además, opcionalmente incluirá la fecha de salida, </w:t>
+        <w:t>, la fecha de salida</w:t>
+      </w:r>
+      <w:bookmarkStart w:id="13" w:name="_GoBack"/>
+      <w:bookmarkEnd w:id="13"/>
+      <w:r>
+        <w:t xml:space="preserve"> y además, opcionalmente incluirá </w:t>
       </w:r>
       <w:r>
         <w:t xml:space="preserve">la fecha de entrada si ha introducido la opción de ida y vuelta, </w:t>
@@ -992,23 +952,7 @@
         <w:contextualSpacing/>
       </w:pPr>
       <w:r>
-        <w:t>Debido a la diversa afluencia de viajeros a lo largo del año, las aerolíneas desean variar los precios de los vuelos que ofrecen. Así, el sistema deberá almacenar la siguiente información sobre una temporada: un título, el día y el mes de inicio y de fin, la aerolínea a la que está relacionada, el tipo, que puede ser “</w:t>
-      </w:r>
-      <w:proofErr w:type="spellStart"/>
-      <w:r>
-        <w:t>discount</w:t>
-      </w:r>
-      <w:proofErr w:type="spellEnd"/>
-      <w:r>
-        <w:t>”, si se desea hacer una rebaja del precio original, o “</w:t>
-      </w:r>
-      <w:proofErr w:type="spellStart"/>
-      <w:r>
-        <w:t>increase</w:t>
-      </w:r>
-      <w:proofErr w:type="spellEnd"/>
-      <w:r>
-        <w:t>”, si se desea hacer un aumento del precio, y el porcentaje a aplicar sobre el precio base indicado. De esta forma, cuando un usuario hace una reserva, el sistema deberá comprobar automáticamente la temporada en la que se realiza la reserva y aplicar el correspondiente descuento o incremento si es necesario. No puede haber temporadas solapadas para la misma aerolínea.</w:t>
+        <w:t>Debido a la diversa afluencia de viajeros a lo largo del año, las aerolíneas desean variar los precios de los vuelos que ofrecen. Así, el sistema deberá almacenar la siguiente información sobre una temporada: un título, el día y el mes de inicio y de fin, la aerolínea a la que está relacionada, el tipo, que puede ser “discount”, si se desea hacer una rebaja del precio original, o “increase”, si se desea hacer un aumento del precio, y el porcentaje a aplicar sobre el precio base indicado. De esta forma, cuando un usuario hace una reserva, el sistema deberá comprobar automáticamente la temporada en la que se realiza la reserva y aplicar el correspondiente descuento o incremento si es necesario. No puede haber temporadas solapadas para la misma aerolínea.</w:t>
       </w:r>
     </w:p>
     <w:p>
@@ -1064,15 +1008,7 @@
         <w:contextualSpacing/>
       </w:pPr>
       <w:r>
-        <w:t>Los usuarios pueden escribir comentarios sobre vuelos en los que han viajado. Para cada comentario se almacenará la fecha en la que se realiza el comentario, el tipo de comentario, que puede ser “positive”, “</w:t>
-      </w:r>
-      <w:proofErr w:type="spellStart"/>
-      <w:r>
-        <w:t>negative</w:t>
-      </w:r>
-      <w:proofErr w:type="spellEnd"/>
-      <w:r>
-        <w:t>” o “neutral”, un comentario y la valoración que desea darle al vuelo en el que ha viajado, es decir, el número de estrellas con las que desea puntuar tanto el vuelo en particular, como la compañía, como el servicio ofrecido, como la comodidad de los asientos. Un usuario solo podrá realizar un comentario por cada vuelo en el que ha viajado.</w:t>
+        <w:t>Los usuarios pueden escribir comentarios sobre vuelos en los que han viajado. Para cada comentario se almacenará la fecha en la que se realiza el comentario, el tipo de comentario, que puede ser “positive”, “negative” o “neutral”, un comentario y la valoración que desea darle al vuelo en el que ha viajado, es decir, el número de estrellas con las que desea puntuar tanto el vuelo en particular, como la compañía, como el servicio ofrecido, como la comodidad de los asientos. Un usuario solo podrá realizar un comentario por cada vuelo en el que ha viajado.</w:t>
       </w:r>
     </w:p>
     <w:p>
@@ -1128,13 +1064,13 @@
         <w:pStyle w:val="Ttulo2"/>
         <w:contextualSpacing w:val="0"/>
       </w:pPr>
-      <w:bookmarkStart w:id="13" w:name="_mlwm9ciyga32" w:colFirst="0" w:colLast="0"/>
-      <w:bookmarkStart w:id="14" w:name="_Toc482440374"/>
-      <w:bookmarkEnd w:id="13"/>
+      <w:bookmarkStart w:id="14" w:name="_mlwm9ciyga32" w:colFirst="0" w:colLast="0"/>
+      <w:bookmarkStart w:id="15" w:name="_Toc482440374"/>
+      <w:bookmarkEnd w:id="14"/>
       <w:r>
         <w:t>Requisitos funcionales</w:t>
       </w:r>
-      <w:bookmarkEnd w:id="14"/>
+      <w:bookmarkEnd w:id="15"/>
     </w:p>
     <w:p>
       <w:pPr>
@@ -1344,8 +1280,6 @@
         <w:ind w:hanging="360"/>
         <w:contextualSpacing/>
       </w:pPr>
-      <w:bookmarkStart w:id="15" w:name="_GoBack"/>
-      <w:bookmarkEnd w:id="15"/>
       <w:r>
         <w:t>Listar los vuelos ofertados por una aerolínea en una determinada temporada con su precio original y el descuento o incremento que se aplicaría.</w:t>
       </w:r>
@@ -1971,15 +1905,7 @@
         <w:t>sino</w:t>
       </w:r>
       <w:r>
-        <w:t xml:space="preserve"> que almacenará las </w:t>
-      </w:r>
-      <w:proofErr w:type="spellStart"/>
-      <w:r>
-        <w:t>URLs</w:t>
-      </w:r>
-      <w:proofErr w:type="spellEnd"/>
-      <w:r>
-        <w:t xml:space="preserve"> de las imágenes almacenadas en la web.</w:t>
+        <w:t xml:space="preserve"> que almacenará las URLs de las imágenes almacenadas en la web.</w:t>
       </w:r>
     </w:p>
     <w:p>
@@ -1992,15 +1918,7 @@
         <w:contextualSpacing/>
       </w:pPr>
       <w:r>
-        <w:t xml:space="preserve">Para comprobar la validez de una tarjeta de crédito, el sistema deberá comprobar su marca (que deberá ser VISA, MASTERCARD, DISCOVER, DINNERS o AMEX), su número (que debe cumplir el algoritmo de </w:t>
-      </w:r>
-      <w:proofErr w:type="spellStart"/>
-      <w:r>
-        <w:t>Luhn</w:t>
-      </w:r>
-      <w:proofErr w:type="spellEnd"/>
-      <w:r>
-        <w:t>) y su fecha de expiración (que debe ser al menos un día mayor a la fecha actual).</w:t>
+        <w:t>Para comprobar la validez de una tarjeta de crédito, el sistema deberá comprobar su marca (que deberá ser VISA, MASTERCARD, DISCOVER, DINNERS o AMEX), su número (que debe cumplir el algoritmo de Luhn) y su fecha de expiración (que debe ser al menos un día mayor a la fecha actual).</w:t>
       </w:r>
     </w:p>
     <w:p>
@@ -2090,7 +2008,7 @@
       <w:rPr>
         <w:noProof/>
       </w:rPr>
-      <w:t>7</w:t>
+      <w:t>3</w:t>
     </w:r>
     <w:r>
       <w:fldChar w:fldCharType="end"/>
@@ -2343,18 +2261,16 @@
         <w:sz w:val="20"/>
         <w:szCs w:val="20"/>
       </w:rPr>
-      <w:t xml:space="preserve">D12 – </w:t>
+      <w:t>D12 – Hackathon</w:t>
     </w:r>
-    <w:proofErr w:type="spellStart"/>
     <w:r>
       <w:rPr>
         <w:color w:val="666666"/>
         <w:sz w:val="20"/>
         <w:szCs w:val="20"/>
       </w:rPr>
-      <w:t>Hackathon</w:t>
+      <w:tab/>
     </w:r>
-    <w:proofErr w:type="spellEnd"/>
     <w:r>
       <w:rPr>
         <w:color w:val="666666"/>
@@ -2426,6 +2342,7 @@
         <w:szCs w:val="20"/>
       </w:rPr>
       <w:tab/>
+      <w:t>Acme-</w:t>
     </w:r>
     <w:r>
       <w:rPr>
@@ -2433,34 +2350,16 @@
         <w:sz w:val="20"/>
         <w:szCs w:val="20"/>
       </w:rPr>
-      <w:tab/>
+      <w:t>Flight</w:t>
     </w:r>
-    <w:proofErr w:type="spellStart"/>
     <w:r>
       <w:rPr>
         <w:color w:val="666666"/>
         <w:sz w:val="20"/>
         <w:szCs w:val="20"/>
       </w:rPr>
-      <w:t>Acme-</w:t>
-    </w:r>
-    <w:r>
-      <w:rPr>
-        <w:color w:val="666666"/>
-        <w:sz w:val="20"/>
-        <w:szCs w:val="20"/>
-      </w:rPr>
-      <w:t>Flight</w:t>
-    </w:r>
-    <w:r>
-      <w:rPr>
-        <w:color w:val="666666"/>
-        <w:sz w:val="20"/>
-        <w:szCs w:val="20"/>
-      </w:rPr>
       <w:t>s</w:t>
     </w:r>
-    <w:proofErr w:type="spellEnd"/>
   </w:p>
   <w:p>
     <w:pPr>
@@ -4887,7 +4786,7 @@
 </file>
 
 <file path=customXml/itemProps1.xml><?xml version="1.0" encoding="utf-8"?>
-<ds:datastoreItem xmlns:ds="http://schemas.openxmlformats.org/officeDocument/2006/customXml" ds:itemID="{0F803397-32E4-44D4-AE90-6E9741BD0EAC}">
+<ds:datastoreItem xmlns:ds="http://schemas.openxmlformats.org/officeDocument/2006/customXml" ds:itemID="{E15EBEB9-108C-4E57-8791-A275740B713C}">
   <ds:schemaRefs>
     <ds:schemaRef ds:uri="http://schemas.openxmlformats.org/officeDocument/2006/bibliography"/>
   </ds:schemaRefs>

</xml_diff>

<commit_message>
Pequeñas modificaciones en los modelos
</commit_message>
<xml_diff>
--- a/Item 1/Acme-Flights - entrega.docx
+++ b/Item 1/Acme-Flights - entrega.docx
@@ -17,24 +17,10 @@
           <w:sz w:val="72"/>
           <w:szCs w:val="72"/>
         </w:rPr>
-        <w:t xml:space="preserve">D12 - </w:t>
-      </w:r>
-      <w:proofErr w:type="spellStart"/>
-      <w:r>
-        <w:rPr>
-          <w:b w:val="0"/>
-          <w:color w:val="039BE5"/>
-          <w:sz w:val="72"/>
-          <w:szCs w:val="72"/>
-        </w:rPr>
-        <w:t>Hackathon</w:t>
-      </w:r>
-      <w:proofErr w:type="spellEnd"/>
+        <w:t>D12 - Hackathon</w:t>
+      </w:r>
       <w:r>
         <w:br/>
-      </w:r>
-      <w:proofErr w:type="spellStart"/>
-      <w:r>
         <w:t>Acme-</w:t>
       </w:r>
       <w:r>
@@ -43,7 +29,6 @@
       <w:r>
         <w:t>s</w:t>
       </w:r>
-      <w:proofErr w:type="spellEnd"/>
     </w:p>
     <w:p>
       <w:pPr>
@@ -195,10 +180,10 @@
         <w:br w:type="page"/>
       </w:r>
     </w:p>
-    <w:bookmarkStart w:id="1" w:name="_Toc482440018" w:displacedByCustomXml="next"/>
-    <w:bookmarkStart w:id="2" w:name="_Toc481857964" w:displacedByCustomXml="next"/>
-    <w:bookmarkStart w:id="3" w:name="_Toc481053233" w:displacedByCustomXml="next"/>
-    <w:bookmarkStart w:id="4" w:name="_Toc482440370" w:displacedByCustomXml="next"/>
+    <w:bookmarkStart w:id="1" w:name="_Toc482440370" w:displacedByCustomXml="next"/>
+    <w:bookmarkStart w:id="2" w:name="_Toc481053233" w:displacedByCustomXml="next"/>
+    <w:bookmarkStart w:id="3" w:name="_Toc481857964" w:displacedByCustomXml="next"/>
+    <w:bookmarkStart w:id="4" w:name="_Toc482440018" w:displacedByCustomXml="next"/>
     <w:sdt>
       <w:sdtPr>
         <w:rPr>
@@ -624,7 +609,6 @@
       <w:bookmarkEnd w:id="6"/>
     </w:p>
     <w:p>
-      <w:proofErr w:type="spellStart"/>
       <w:r>
         <w:t>Acme-</w:t>
       </w:r>
@@ -634,7 +618,6 @@
       <w:r>
         <w:t>s</w:t>
       </w:r>
-      <w:proofErr w:type="spellEnd"/>
       <w:r>
         <w:t xml:space="preserve"> es una empresa dedicada a la venta de billetes de vuelo, donde los usuarios registrados serán capaces de buscar un vuelo que deseen realizar y comprarse un billete si lo desea.</w:t>
       </w:r>
@@ -723,15 +706,7 @@
         <w:t xml:space="preserve">Los usuarios pueden registrar de forma opcional una tarjeta de crédito. </w:t>
       </w:r>
       <w:r>
-        <w:t xml:space="preserve">Para cada tarjeta de crédito, el sistema deberá almacenar el nombre del titular de la cuenta, la marca, el número de la tarjeta, el mes de expiración, el año de expiración y el código </w:t>
-      </w:r>
-      <w:proofErr w:type="spellStart"/>
-      <w:r>
-        <w:t>cvv</w:t>
-      </w:r>
-      <w:proofErr w:type="spellEnd"/>
-      <w:r>
-        <w:t>, que es un número entre 100 y 999.</w:t>
+        <w:t>Para cada tarjeta de crédito, el sistema deberá almacenar el nombre del titular de la cuenta, la marca, el número de la tarjeta, el mes de expiración, el año de expiración y el código cvv, que es un número entre 100 y 999.</w:t>
       </w:r>
     </w:p>
     <w:p>
@@ -778,13 +753,8 @@
         <w:t xml:space="preserve">, el precio de los asientos de </w:t>
       </w:r>
       <w:r>
-        <w:t xml:space="preserve">clase </w:t>
-      </w:r>
-      <w:proofErr w:type="spellStart"/>
-      <w:r>
-        <w:t>business</w:t>
-      </w:r>
-      <w:proofErr w:type="spellEnd"/>
+        <w:t>clase business</w:t>
+      </w:r>
       <w:r>
         <w:t xml:space="preserve">, el precio de los asientos de </w:t>
       </w:r>
@@ -795,15 +765,7 @@
         <w:t xml:space="preserve">, el número </w:t>
       </w:r>
       <w:r>
-        <w:t xml:space="preserve">total de asientos en clase </w:t>
-      </w:r>
-      <w:proofErr w:type="spellStart"/>
-      <w:r>
-        <w:t>business</w:t>
-      </w:r>
-      <w:proofErr w:type="spellEnd"/>
-      <w:r>
-        <w:t xml:space="preserve"> y en clase turista y el número </w:t>
+        <w:t xml:space="preserve">total de asientos en clase business y en clase turista y el número </w:t>
       </w:r>
       <w:r>
         <w:t>de asientos</w:t>
@@ -815,15 +777,7 @@
         <w:t xml:space="preserve"> en </w:t>
       </w:r>
       <w:r>
-        <w:t xml:space="preserve">clase </w:t>
-      </w:r>
-      <w:proofErr w:type="spellStart"/>
-      <w:r>
-        <w:t>business</w:t>
-      </w:r>
-      <w:proofErr w:type="spellEnd"/>
-      <w:r>
-        <w:t xml:space="preserve"> </w:t>
+        <w:t xml:space="preserve">clase business </w:t>
       </w:r>
       <w:r>
         <w:t xml:space="preserve">y </w:t>
@@ -903,13 +857,8 @@
         <w:t xml:space="preserve">, si irán en </w:t>
       </w:r>
       <w:r>
-        <w:t xml:space="preserve">clase </w:t>
-      </w:r>
-      <w:proofErr w:type="spellStart"/>
-      <w:r>
-        <w:t>business</w:t>
-      </w:r>
-      <w:proofErr w:type="spellEnd"/>
+        <w:t>clase business</w:t>
+      </w:r>
       <w:r>
         <w:t xml:space="preserve"> o no, </w:t>
       </w:r>
@@ -1001,23 +950,7 @@
         <w:contextualSpacing/>
       </w:pPr>
       <w:r>
-        <w:t>Debido a la diversa afluencia de viajeros a lo largo del año, las aerolíneas desean variar los precios de los vuelos que ofrecen. Así, el sistema deberá almacenar la siguiente información sobre una temporada: un título, el día y el mes de inicio y de fin, la aerolínea a la que está relacionada, el tipo, que puede ser “</w:t>
-      </w:r>
-      <w:proofErr w:type="spellStart"/>
-      <w:r>
-        <w:t>discount</w:t>
-      </w:r>
-      <w:proofErr w:type="spellEnd"/>
-      <w:r>
-        <w:t>”, si se desea hacer una rebaja del precio original, o “</w:t>
-      </w:r>
-      <w:proofErr w:type="spellStart"/>
-      <w:r>
-        <w:t>increase</w:t>
-      </w:r>
-      <w:proofErr w:type="spellEnd"/>
-      <w:r>
-        <w:t>”, si se desea hacer un aumento del precio, y el porcentaje a aplicar sobre el precio base indicado. De esta forma, cuando un usuario hace una reserva, el sistema deberá comprobar automáticamente la temporada en la que se realiza la reserva y aplicar el correspondiente descuento o incremento si es necesario. No puede haber temporadas solapadas para la misma aerolínea.</w:t>
+        <w:t>Debido a la diversa afluencia de viajeros a lo largo del año, las aerolíneas desean variar los precios de los vuelos que ofrecen. Así, el sistema deberá almacenar la siguiente información sobre una temporada: un título, el día y el mes de inicio y de fin, la aerolínea a la que está relacionada, el tipo, que puede ser “discount”, si se desea hacer una rebaja del precio original, o “increase”, si se desea hacer un aumento del precio, y el porcentaje a aplicar sobre el precio base indicado. De esta forma, cuando un usuario hace una reserva, el sistema deberá comprobar automáticamente la temporada en la que se realiza la reserva y aplicar el correspondiente descuento o incremento si es necesario. No puede haber temporadas solapadas para la misma aerolínea.</w:t>
       </w:r>
     </w:p>
     <w:p>
@@ -1073,15 +1006,7 @@
         <w:contextualSpacing/>
       </w:pPr>
       <w:r>
-        <w:t>Los usuarios pueden escribir comentarios sobre vuelos en los que han viajado. Para cada comentario se almacenará la fecha en la que se realiza el comentario, el tipo de comentario, que puede ser “positive”, “</w:t>
-      </w:r>
-      <w:proofErr w:type="spellStart"/>
-      <w:r>
-        <w:t>negative</w:t>
-      </w:r>
-      <w:proofErr w:type="spellEnd"/>
-      <w:r>
-        <w:t>” o “neutral”, un comentario y la valoración que desea darle al vuelo en el que ha viajado, es decir, el número de estrellas con las que desea puntuar tanto el vuelo en particular, como la compañía, como el servicio ofrecido, como la comodidad de los asientos. Un usuario solo podrá realizar un comentario por cada vuelo en el que ha viajado.</w:t>
+        <w:t>Los usuarios pueden escribir comentarios sobre vuelos en los que han viajado. Para cada comentario se almacenará la fecha en la que se realiza el comentario, el tipo de comentario, que puede ser “positive”, “negative” o “neutral”, un comentario y la valoración que desea darle al vuelo en el que ha viajado, es decir, el número de estrellas con las que desea puntuar tanto el vuelo en particular, como la compañía, como el servicio ofrecido, como la comodidad de los asientos. Un usuario solo podrá realizar un comentario por cada vuelo en el que ha viajado.</w:t>
       </w:r>
     </w:p>
     <w:p>
@@ -1580,7 +1505,19 @@
         <w:rPr>
           <w:rFonts w:eastAsia="Times New Roman" w:cs="Times New Roman"/>
         </w:rPr>
-        <w:t xml:space="preserve"> Una aerolínea no podrá ser eliminada si tiene vuelos que aún no han salido.</w:t>
+        <w:t xml:space="preserve"> Una aerolínea no podrá ser eliminada si tiene vuelos que </w:t>
+      </w:r>
+      <w:r>
+        <w:rPr>
+          <w:rFonts w:eastAsia="Times New Roman" w:cs="Times New Roman"/>
+        </w:rPr>
+        <w:t xml:space="preserve">han sido reservados y </w:t>
+      </w:r>
+      <w:r>
+        <w:rPr>
+          <w:rFonts w:eastAsia="Times New Roman" w:cs="Times New Roman"/>
+        </w:rPr>
+        <w:t>aún no han salido.</w:t>
       </w:r>
     </w:p>
     <w:p>
@@ -1602,7 +1539,31 @@
         <w:rPr>
           <w:rFonts w:eastAsia="Times New Roman" w:cs="Times New Roman"/>
         </w:rPr>
-        <w:t xml:space="preserve"> Los aeropuertos serán eliminados siempre que no tengan vuelos relacionados, si tienen algún vuelo, se marcará como cancelado.</w:t>
+        <w:t xml:space="preserve"> Los aeropuertos serán eliminados siempre que no tengan vuelos relacionados, si tienen algún vuelo</w:t>
+      </w:r>
+      <w:r>
+        <w:rPr>
+          <w:rFonts w:eastAsia="Times New Roman" w:cs="Times New Roman"/>
+        </w:rPr>
+        <w:t xml:space="preserve"> pasado</w:t>
+      </w:r>
+      <w:r>
+        <w:rPr>
+          <w:rFonts w:eastAsia="Times New Roman" w:cs="Times New Roman"/>
+        </w:rPr>
+        <w:t xml:space="preserve">, se marcará como </w:t>
+      </w:r>
+      <w:r>
+        <w:rPr>
+          <w:rFonts w:eastAsia="Times New Roman" w:cs="Times New Roman"/>
+        </w:rPr>
+        <w:t>eliminado, si tienen vuelos que no han pasado, no se podrá eliminar el aeropuerto</w:t>
+      </w:r>
+      <w:r>
+        <w:rPr>
+          <w:rFonts w:eastAsia="Times New Roman" w:cs="Times New Roman"/>
+        </w:rPr>
+        <w:t>.</w:t>
       </w:r>
     </w:p>
     <w:p>
@@ -1615,6 +1576,7 @@
         <w:contextualSpacing/>
       </w:pPr>
       <w:r>
+        <w:lastRenderedPageBreak/>
         <w:t>Editar el tiempo en que se almacenarán los resultados de un buscador en el sistema. Por defecto será 12h.</w:t>
       </w:r>
     </w:p>
@@ -1628,7 +1590,6 @@
         <w:contextualSpacing/>
       </w:pPr>
       <w:r>
-        <w:lastRenderedPageBreak/>
         <w:t>Modificar el valor de la cuota que deberá pagar cada aerolínea, dicha cuota por defecto tendrá un valor de 1.00€.</w:t>
       </w:r>
     </w:p>
@@ -1733,7 +1694,10 @@
         <w:contextualSpacing/>
       </w:pPr>
       <w:r>
-        <w:t>El máximo, el mínimo y la media de vuelos por aerolínea.</w:t>
+        <w:t>Las aerolíneas con más y menos vuelos</w:t>
+      </w:r>
+      <w:r>
+        <w:t>.</w:t>
       </w:r>
     </w:p>
     <w:p>
@@ -1746,7 +1710,13 @@
         <w:contextualSpacing/>
       </w:pPr>
       <w:r>
-        <w:t>El máximo, el mínimo y la media de vuelos por aeropuerto.</w:t>
+        <w:t>El máximo, el mínimo y la media de vuelos por aeropuerto</w:t>
+      </w:r>
+      <w:r>
+        <w:t xml:space="preserve"> de orígen</w:t>
+      </w:r>
+      <w:r>
+        <w:t>.</w:t>
       </w:r>
     </w:p>
     <w:p>
@@ -1841,23 +1811,29 @@
       <w:r>
         <w:t>la media</w:t>
       </w:r>
+      <w:r>
+        <w:t>, el mínimo y el máximo número de las puntuaciones generales otorgadas por los usuarios en sus comentarios.</w:t>
+      </w:r>
+    </w:p>
+    <w:p>
+      <w:pPr>
+        <w:numPr>
+          <w:ilvl w:val="2"/>
+          <w:numId w:val="6"/>
+        </w:numPr>
+        <w:ind w:hanging="360"/>
+        <w:contextualSpacing/>
+      </w:pPr>
+      <w:r>
+        <w:t xml:space="preserve">El porcentaje de comentarios positivos de cada </w:t>
+      </w:r>
+      <w:r>
+        <w:t>aerolínea</w:t>
+      </w:r>
       <w:bookmarkStart w:id="15" w:name="_GoBack"/>
       <w:bookmarkEnd w:id="15"/>
       <w:r>
-        <w:t>, el mínimo y el máximo número de las puntuaciones generales otorgadas por los usuarios en sus comentarios.</w:t>
-      </w:r>
-    </w:p>
-    <w:p>
-      <w:pPr>
-        <w:numPr>
-          <w:ilvl w:val="2"/>
-          <w:numId w:val="6"/>
-        </w:numPr>
-        <w:ind w:hanging="360"/>
-        <w:contextualSpacing/>
-      </w:pPr>
-      <w:r>
-        <w:t>El porcentaje de comentarios positivos de cada vuelo.</w:t>
+        <w:t>.</w:t>
       </w:r>
     </w:p>
     <w:p>
@@ -1995,15 +1971,7 @@
         <w:t>sino</w:t>
       </w:r>
       <w:r>
-        <w:t xml:space="preserve"> que almacenará las </w:t>
-      </w:r>
-      <w:proofErr w:type="spellStart"/>
-      <w:r>
-        <w:t>URLs</w:t>
-      </w:r>
-      <w:proofErr w:type="spellEnd"/>
-      <w:r>
-        <w:t xml:space="preserve"> de las imágenes almacenadas en la web.</w:t>
+        <w:t xml:space="preserve"> que almacenará las URLs de las imágenes almacenadas en la web.</w:t>
       </w:r>
     </w:p>
     <w:p>
@@ -2016,15 +1984,7 @@
         <w:contextualSpacing/>
       </w:pPr>
       <w:r>
-        <w:t xml:space="preserve">Para comprobar la validez de una tarjeta de crédito, el sistema deberá comprobar su marca (que deberá ser VISA, MASTERCARD, DISCOVER, DINNERS o AMEX), su número (que debe cumplir el algoritmo de </w:t>
-      </w:r>
-      <w:proofErr w:type="spellStart"/>
-      <w:r>
-        <w:t>Luhn</w:t>
-      </w:r>
-      <w:proofErr w:type="spellEnd"/>
-      <w:r>
-        <w:t>) y su fecha de expiración (que debe ser al menos un día mayor a la fecha actual).</w:t>
+        <w:t>Para comprobar la validez de una tarjeta de crédito, el sistema deberá comprobar su marca (que deberá ser VISA, MASTERCARD, DISCOVER, DINNERS o AMEX), su número (que debe cumplir el algoritmo de Luhn) y su fecha de expiración (que debe ser al menos un día mayor a la fecha actual).</w:t>
       </w:r>
     </w:p>
     <w:p>
@@ -2037,6 +1997,7 @@
         <w:contextualSpacing/>
       </w:pPr>
       <w:r>
+        <w:lastRenderedPageBreak/>
         <w:t>Cuando un usuario inicie sesión se deberá mostrar en la pantalla principal los vuelos con más reservas que no han pasado aún.</w:t>
       </w:r>
     </w:p>
@@ -2050,17 +2011,11 @@
         <w:contextualSpacing/>
       </w:pPr>
       <w:r>
-        <w:lastRenderedPageBreak/>
         <w:t>El sistema deberá almacenar una tabla de cambio de moneda donde se registrará el tipo de intercambio de varias monedas. Todos los datos deberán ser almacenados con respecto a Euros, que es la moneda utilizada internamente para almacenar los precios. Siempre que se muestre un precio, el sistema mostrará un desplegable que permita seleccionar la moneda que se desea mostrar. Por defecto, el sistema deberá incluir las siguientes monedas: Dólar Estadounidense (USD), Libra Esterlina (GBP), Corona Noruega (NOK) , Rublo Ruso (RUB), Yen Japonés (JPY) y Yuan</w:t>
       </w:r>
       <w:r>
-        <w:t xml:space="preserve"> </w:t>
-      </w:r>
-      <w:proofErr w:type="spellStart"/>
-      <w:r>
-        <w:t>Renminbi</w:t>
-      </w:r>
-      <w:proofErr w:type="spellEnd"/>
+        <w:t xml:space="preserve"> Renminbi</w:t>
+      </w:r>
       <w:r>
         <w:t xml:space="preserve"> Chino (C</w:t>
       </w:r>
@@ -2384,18 +2339,16 @@
         <w:sz w:val="20"/>
         <w:szCs w:val="20"/>
       </w:rPr>
-      <w:t xml:space="preserve">D12 – </w:t>
+      <w:t>D12 – Hackathon</w:t>
     </w:r>
-    <w:proofErr w:type="spellStart"/>
     <w:r>
       <w:rPr>
         <w:color w:val="666666"/>
         <w:sz w:val="20"/>
         <w:szCs w:val="20"/>
       </w:rPr>
-      <w:t>Hackathon</w:t>
+      <w:tab/>
     </w:r>
-    <w:proofErr w:type="spellEnd"/>
     <w:r>
       <w:rPr>
         <w:color w:val="666666"/>
@@ -2467,6 +2420,7 @@
         <w:szCs w:val="20"/>
       </w:rPr>
       <w:tab/>
+      <w:t>Acme-</w:t>
     </w:r>
     <w:r>
       <w:rPr>
@@ -2474,34 +2428,16 @@
         <w:sz w:val="20"/>
         <w:szCs w:val="20"/>
       </w:rPr>
-      <w:tab/>
+      <w:t>Flight</w:t>
     </w:r>
-    <w:proofErr w:type="spellStart"/>
     <w:r>
       <w:rPr>
         <w:color w:val="666666"/>
         <w:sz w:val="20"/>
         <w:szCs w:val="20"/>
       </w:rPr>
-      <w:t>Acme-</w:t>
-    </w:r>
-    <w:r>
-      <w:rPr>
-        <w:color w:val="666666"/>
-        <w:sz w:val="20"/>
-        <w:szCs w:val="20"/>
-      </w:rPr>
-      <w:t>Flight</w:t>
-    </w:r>
-    <w:r>
-      <w:rPr>
-        <w:color w:val="666666"/>
-        <w:sz w:val="20"/>
-        <w:szCs w:val="20"/>
-      </w:rPr>
       <w:t>s</w:t>
     </w:r>
-    <w:proofErr w:type="spellEnd"/>
   </w:p>
   <w:p>
     <w:pPr>
@@ -4928,7 +4864,7 @@
 </file>
 
 <file path=customXml/itemProps1.xml><?xml version="1.0" encoding="utf-8"?>
-<ds:datastoreItem xmlns:ds="http://schemas.openxmlformats.org/officeDocument/2006/customXml" ds:itemID="{0F070AF4-4BC2-4746-83A4-5321B33A678C}">
+<ds:datastoreItem xmlns:ds="http://schemas.openxmlformats.org/officeDocument/2006/customXml" ds:itemID="{423385A7-EEFE-48CB-A9F5-9048CD663B03}">
   <ds:schemaRefs>
     <ds:schemaRef ds:uri="http://schemas.openxmlformats.org/officeDocument/2006/bibliography"/>
   </ds:schemaRefs>

</xml_diff>

<commit_message>
Avanzado el doc de las pruebas de aceptacion
</commit_message>
<xml_diff>
--- a/Item 1/Acme-Flights - entrega.docx
+++ b/Item 1/Acme-Flights - entrega.docx
@@ -17,10 +17,24 @@
           <w:sz w:val="72"/>
           <w:szCs w:val="72"/>
         </w:rPr>
-        <w:t>D12 - Hackathon</w:t>
-      </w:r>
+        <w:t xml:space="preserve">D12 - </w:t>
+      </w:r>
+      <w:proofErr w:type="spellStart"/>
+      <w:r>
+        <w:rPr>
+          <w:b w:val="0"/>
+          <w:color w:val="039BE5"/>
+          <w:sz w:val="72"/>
+          <w:szCs w:val="72"/>
+        </w:rPr>
+        <w:t>Hackathon</w:t>
+      </w:r>
+      <w:proofErr w:type="spellEnd"/>
       <w:r>
         <w:br/>
+      </w:r>
+      <w:proofErr w:type="spellStart"/>
+      <w:r>
         <w:t>Acme-</w:t>
       </w:r>
       <w:r>
@@ -29,6 +43,7 @@
       <w:r>
         <w:t>s</w:t>
       </w:r>
+      <w:proofErr w:type="spellEnd"/>
     </w:p>
     <w:p>
       <w:pPr>
@@ -609,6 +624,7 @@
       <w:bookmarkEnd w:id="6"/>
     </w:p>
     <w:p>
+      <w:proofErr w:type="spellStart"/>
       <w:r>
         <w:t>Acme-</w:t>
       </w:r>
@@ -618,6 +634,7 @@
       <w:r>
         <w:t>s</w:t>
       </w:r>
+      <w:proofErr w:type="spellEnd"/>
       <w:r>
         <w:t xml:space="preserve"> es una empresa dedicada a la venta de billetes de vuelo, donde los usuarios registrados serán capaces de buscar un vuelo que deseen realizar y comprarse un billete si lo desea.</w:t>
       </w:r>
@@ -706,7 +723,15 @@
         <w:t xml:space="preserve">Los usuarios pueden registrar de forma opcional una tarjeta de crédito. </w:t>
       </w:r>
       <w:r>
-        <w:t>Para cada tarjeta de crédito, el sistema deberá almacenar el nombre del titular de la cuenta, la marca, el número de la tarjeta, el mes de expiración, el año de expiración y el código cvv, que es un número entre 100 y 999.</w:t>
+        <w:t xml:space="preserve">Para cada tarjeta de crédito, el sistema deberá almacenar el nombre del titular de la cuenta, la marca, el número de la tarjeta, el mes de expiración, el año de expiración y el código </w:t>
+      </w:r>
+      <w:proofErr w:type="spellStart"/>
+      <w:r>
+        <w:t>cvv</w:t>
+      </w:r>
+      <w:proofErr w:type="spellEnd"/>
+      <w:r>
+        <w:t>, que es un número entre 100 y 999.</w:t>
       </w:r>
     </w:p>
     <w:p>
@@ -753,8 +778,13 @@
         <w:t xml:space="preserve">, el precio de los asientos de </w:t>
       </w:r>
       <w:r>
-        <w:t>clase business</w:t>
-      </w:r>
+        <w:t xml:space="preserve">clase </w:t>
+      </w:r>
+      <w:proofErr w:type="spellStart"/>
+      <w:r>
+        <w:t>business</w:t>
+      </w:r>
+      <w:proofErr w:type="spellEnd"/>
       <w:r>
         <w:t xml:space="preserve">, el precio de los asientos de </w:t>
       </w:r>
@@ -765,7 +795,15 @@
         <w:t xml:space="preserve">, el número </w:t>
       </w:r>
       <w:r>
-        <w:t xml:space="preserve">total de asientos en clase business y en clase turista y el número </w:t>
+        <w:t xml:space="preserve">total de asientos en clase </w:t>
+      </w:r>
+      <w:proofErr w:type="spellStart"/>
+      <w:r>
+        <w:t>business</w:t>
+      </w:r>
+      <w:proofErr w:type="spellEnd"/>
+      <w:r>
+        <w:t xml:space="preserve"> y en clase turista y el número </w:t>
       </w:r>
       <w:r>
         <w:t>de asientos</w:t>
@@ -777,7 +815,15 @@
         <w:t xml:space="preserve"> en </w:t>
       </w:r>
       <w:r>
-        <w:t xml:space="preserve">clase business </w:t>
+        <w:t xml:space="preserve">clase </w:t>
+      </w:r>
+      <w:proofErr w:type="spellStart"/>
+      <w:r>
+        <w:t>business</w:t>
+      </w:r>
+      <w:proofErr w:type="spellEnd"/>
+      <w:r>
+        <w:t xml:space="preserve"> </w:t>
       </w:r>
       <w:r>
         <w:t xml:space="preserve">y </w:t>
@@ -857,8 +903,13 @@
         <w:t xml:space="preserve">, si irán en </w:t>
       </w:r>
       <w:r>
-        <w:t>clase business</w:t>
-      </w:r>
+        <w:t xml:space="preserve">clase </w:t>
+      </w:r>
+      <w:proofErr w:type="spellStart"/>
+      <w:r>
+        <w:t>business</w:t>
+      </w:r>
+      <w:proofErr w:type="spellEnd"/>
       <w:r>
         <w:t xml:space="preserve"> o no, </w:t>
       </w:r>
@@ -939,6 +990,18 @@
       <w:r>
         <w:t>.</w:t>
       </w:r>
+      <w:r>
+        <w:t xml:space="preserve"> Se mostrarán vuelos con un margen de </w:t>
+      </w:r>
+      <w:r>
+        <w:rPr>
+          <w:rFonts w:ascii="Times New Roman" w:hAnsi="Times New Roman" w:cs="Times New Roman"/>
+        </w:rPr>
+        <w:t>±</w:t>
+      </w:r>
+      <w:r>
+        <w:t xml:space="preserve"> 5 días de las fechas de salida y de entrada seleccionadas.</w:t>
+      </w:r>
     </w:p>
     <w:p>
       <w:pPr>
@@ -950,7 +1013,23 @@
         <w:contextualSpacing/>
       </w:pPr>
       <w:r>
-        <w:t>Debido a la diversa afluencia de viajeros a lo largo del año, las aerolíneas desean variar los precios de los vuelos que ofrecen. Así, el sistema deberá almacenar la siguiente información sobre una temporada: un título, el día y el mes de inicio y de fin, la aerolínea a la que está relacionada, el tipo, que puede ser “discount”, si se desea hacer una rebaja del precio original, o “increase”, si se desea hacer un aumento del precio, y el porcentaje a aplicar sobre el precio base indicado. De esta forma, cuando un usuario hace una reserva, el sistema deberá comprobar automáticamente la temporada en la que se realiza la reserva y aplicar el correspondiente descuento o incremento si es necesario. No puede haber temporadas solapadas para la misma aerolínea.</w:t>
+        <w:t>Debido a la diversa afluencia de viajeros a lo largo del año, las aerolíneas desean variar los precios de los vuelos que ofrecen. Así, el sistema deberá almacenar la siguiente información sobre una temporada: un título, el día y el mes de inicio y de fin, la aerolínea a la que está relacionada, el tipo, que puede ser “</w:t>
+      </w:r>
+      <w:proofErr w:type="spellStart"/>
+      <w:r>
+        <w:t>discount</w:t>
+      </w:r>
+      <w:proofErr w:type="spellEnd"/>
+      <w:r>
+        <w:t>”, si se desea hacer una rebaja del precio original, o “</w:t>
+      </w:r>
+      <w:proofErr w:type="spellStart"/>
+      <w:r>
+        <w:t>increase</w:t>
+      </w:r>
+      <w:proofErr w:type="spellEnd"/>
+      <w:r>
+        <w:t>”, si se desea hacer un aumento del precio, y el porcentaje a aplicar sobre el precio base indicado. De esta forma, cuando un usuario hace una reserva, el sistema deberá comprobar automáticamente la temporada en la que se realiza la reserva y aplicar el correspondiente descuento o incremento si es necesario. No puede haber temporadas solapadas para la misma aerolínea.</w:t>
       </w:r>
     </w:p>
     <w:p>
@@ -1018,7 +1097,30 @@
         <w:t>a</w:t>
       </w:r>
       <w:r>
-        <w:t xml:space="preserve">s que han viajado. Para cada comentario se almacenará la fecha en la que se realiza el comentario, el tipo de comentario, que puede ser “positive”, “negative” o “neutral”, un comentario y la valoración que desea darle al vuelo en el que ha viajado, es decir, el número de estrellas con las que desea puntuar tanto el vuelo en particular, como la compañía, como el servicio ofrecido, como la comodidad de los asientos. Un usuario solo podrá realizar un comentario por cada </w:t>
+        <w:t>s que han viajado. Para cada comentario se almacenará la fecha en la que se realiza el comentario, el tipo de comentario, que puede ser “</w:t>
+      </w:r>
+      <w:r>
+        <w:t>P</w:t>
+      </w:r>
+      <w:r>
+        <w:t>ositive”, “</w:t>
+      </w:r>
+      <w:proofErr w:type="spellStart"/>
+      <w:r>
+        <w:t>N</w:t>
+      </w:r>
+      <w:r>
+        <w:t>egative</w:t>
+      </w:r>
+      <w:proofErr w:type="spellEnd"/>
+      <w:r>
+        <w:t>” o “</w:t>
+      </w:r>
+      <w:r>
+        <w:t>N</w:t>
+      </w:r>
+      <w:r>
+        <w:t xml:space="preserve">eutral”, un comentario y la valoración que desea darle al vuelo en el que ha viajado, es decir, el número de estrellas con las que desea puntuar tanto el vuelo en particular, como la compañía, como el servicio ofrecido, como la comodidad de los asientos. Un usuario solo podrá realizar un comentario por cada </w:t>
       </w:r>
       <w:r>
         <w:t>aerolínea</w:t>
@@ -1159,6 +1261,19 @@
     <w:p>
       <w:pPr>
         <w:numPr>
+          <w:ilvl w:val="1"/>
+          <w:numId w:val="6"/>
+        </w:numPr>
+        <w:ind w:hanging="360"/>
+        <w:contextualSpacing/>
+      </w:pPr>
+      <w:r>
+        <w:t>Visualizar las temporadas disponibles de las aerolíneas.</w:t>
+      </w:r>
+    </w:p>
+    <w:p>
+      <w:pPr>
+        <w:numPr>
           <w:ilvl w:val="0"/>
           <w:numId w:val="6"/>
         </w:numPr>
@@ -1227,14 +1342,11 @@
         <w:contextualSpacing/>
       </w:pPr>
       <w:r>
+        <w:lastRenderedPageBreak/>
         <w:t>Hacer reservas en los vuelos que deseen siempre que hayan suficientes plazas libres en dicho vuelo</w:t>
       </w:r>
       <w:r>
-        <w:t xml:space="preserve">, además podrá decidir si desea canjear los puntos de la tarjeta de </w:t>
-      </w:r>
-      <w:r>
-        <w:lastRenderedPageBreak/>
-        <w:t>puntos de la aerolínea que ofrece el vuelo o acumularlos</w:t>
+        <w:t>, además podrá decidir si desea canjear los puntos de la tarjeta de puntos de la aerolínea que ofrece el vuelo o acumularlos</w:t>
       </w:r>
       <w:r>
         <w:t xml:space="preserve">. </w:t>
@@ -1322,7 +1434,26 @@
         <w:contextualSpacing/>
       </w:pPr>
       <w:r>
-        <w:t>Listar los vuelos ofertados por una aerolínea en una determinada temporada con su precio original y el descuento o incremento que se aplicaría.</w:t>
+        <w:t>Escribir comentarios sobre</w:t>
+      </w:r>
+      <w:r>
+        <w:t xml:space="preserve"> una aerolínea</w:t>
+      </w:r>
+      <w:r>
+        <w:t>.</w:t>
+      </w:r>
+    </w:p>
+    <w:p>
+      <w:pPr>
+        <w:numPr>
+          <w:ilvl w:val="0"/>
+          <w:numId w:val="6"/>
+        </w:numPr>
+        <w:ind w:hanging="360"/>
+        <w:contextualSpacing/>
+      </w:pPr>
+      <w:r>
+        <w:t>Un actor que está autenticado como gerente deberá ser capaz de:</w:t>
       </w:r>
     </w:p>
     <w:p>
@@ -1335,28 +1466,13 @@
         <w:contextualSpacing/>
       </w:pPr>
       <w:r>
-        <w:t>Escribir comentarios sobre</w:t>
-      </w:r>
-      <w:r>
-        <w:t xml:space="preserve"> una aerolínea</w:t>
-      </w:r>
-      <w:bookmarkStart w:id="15" w:name="_GoBack"/>
-      <w:bookmarkEnd w:id="15"/>
-      <w:r>
-        <w:t>.</w:t>
-      </w:r>
-    </w:p>
-    <w:p>
-      <w:pPr>
-        <w:numPr>
-          <w:ilvl w:val="0"/>
-          <w:numId w:val="6"/>
-        </w:numPr>
-        <w:ind w:hanging="360"/>
-        <w:contextualSpacing/>
-      </w:pPr>
-      <w:r>
-        <w:t>Un actor que está autenticado como gerente deberá ser capaz de:</w:t>
+        <w:t xml:space="preserve">Listar los vuelos de la empresa para la que trabaja y editarlos siempre que no </w:t>
+      </w:r>
+      <w:r>
+        <w:t>haya</w:t>
+      </w:r>
+      <w:r>
+        <w:t xml:space="preserve"> ninguna reserva realizada sobre él.</w:t>
       </w:r>
     </w:p>
     <w:p>
@@ -1369,13 +1485,19 @@
         <w:contextualSpacing/>
       </w:pPr>
       <w:r>
-        <w:t xml:space="preserve">Listar los vuelos de la empresa para la que trabaja y editarlos siempre que no </w:t>
-      </w:r>
-      <w:r>
-        <w:t>haya</w:t>
-      </w:r>
-      <w:r>
-        <w:t xml:space="preserve"> ninguna reserva realizada sobre él.</w:t>
+        <w:t>Crear</w:t>
+      </w:r>
+      <w:r>
+        <w:t xml:space="preserve"> y cancelar</w:t>
+      </w:r>
+      <w:r>
+        <w:t xml:space="preserve"> vuelos</w:t>
+      </w:r>
+      <w:r>
+        <w:t>, si el vuelo que se desea cancelar aún no ha salido y tiene reservas asociadas, se cancelarán dichas reservas</w:t>
+      </w:r>
+      <w:r>
+        <w:t>.</w:t>
       </w:r>
     </w:p>
     <w:p>
@@ -1388,19 +1510,7 @@
         <w:contextualSpacing/>
       </w:pPr>
       <w:r>
-        <w:t>Crear</w:t>
-      </w:r>
-      <w:r>
-        <w:t xml:space="preserve"> y cancelar</w:t>
-      </w:r>
-      <w:r>
-        <w:t xml:space="preserve"> vuelos</w:t>
-      </w:r>
-      <w:r>
-        <w:t>, si el vuelo que se desea cancelar aún no ha salido y tiene reservas asociadas, se cancelarán dichas reservas</w:t>
-      </w:r>
-      <w:r>
-        <w:t>.</w:t>
+        <w:t>Administrar las temporadas disponibles en la aerolínea en la que trabajan, lo que incluye listar, crear y eliminar. Una temporada podrá ser eliminada siempre y cuando no se haya realizado ninguna reserva para ningún vuelo ofertado por esa aerolínea en ese intervalo de tiempo, si no, será marcado como inactivo. Una temporada marcada como inactiva no podrá ser mostrada a ningún actor y no será aplicada a ninguna reserva.</w:t>
       </w:r>
     </w:p>
     <w:p>
@@ -1413,7 +1523,7 @@
         <w:contextualSpacing/>
       </w:pPr>
       <w:r>
-        <w:t>Administrar las temporadas disponibles en la aerolínea en la que trabajan, lo que incluye listar, crear y eliminar. Una temporada podrá ser eliminada siempre y cuando no se haya realizado ninguna reserva para ningún vuelo ofertado por esa aerolínea en ese intervalo de tiempo, si no, será marcado como inactivo. Una temporada marcada como inactiva no podrá ser mostrada a ningún actor y no será aplicada a ninguna reserva.</w:t>
+        <w:t>Administrar las ofertas disponibles, lo que implica listar, crear, editar y eliminar. Una oferta podrá ser eliminada y editada siempre que no haya sido aplicada a ninguna reserva.</w:t>
       </w:r>
     </w:p>
     <w:p>
@@ -1426,7 +1536,7 @@
         <w:contextualSpacing/>
       </w:pPr>
       <w:r>
-        <w:t>Administrar las ofertas disponibles, lo que implica listar, crear, editar y eliminar. Una oferta podrá ser eliminada y editada siempre que no haya sido aplicada a ninguna reserva.</w:t>
+        <w:t>Ejecutar un procedimiento que genere las facturas correspondientes a los usuarios.</w:t>
       </w:r>
     </w:p>
     <w:p>
@@ -1439,20 +1549,10 @@
         <w:contextualSpacing/>
       </w:pPr>
       <w:r>
-        <w:t>Ejecutar un procedimiento que genere las facturas correspondientes a los usuarios.</w:t>
-      </w:r>
-    </w:p>
-    <w:p>
-      <w:pPr>
-        <w:numPr>
-          <w:ilvl w:val="1"/>
-          <w:numId w:val="6"/>
-        </w:numPr>
-        <w:ind w:hanging="360"/>
-        <w:contextualSpacing/>
-      </w:pPr>
-      <w:r>
         <w:t>Administrar las campañas y los banners de la aerolínea para la que trabaja, lo que incluye listarlos, crearlos, editarlos y eliminarlos.</w:t>
+      </w:r>
+      <w:r>
+        <w:t xml:space="preserve"> Las campañas no serán eliminadas del sistema, si no que serán marcadas como eliminadas y no podrán visualizarse, además, una campaña no podrá ser eliminada si tiene facturas sin pagar.</w:t>
       </w:r>
     </w:p>
     <w:p>
@@ -1658,6 +1758,7 @@
         <w:contextualSpacing/>
       </w:pPr>
       <w:r>
+        <w:lastRenderedPageBreak/>
         <w:t>Ejecutar un procedimiento que cree las facturas correspondientes a las aerolíneas que hayan ofertado algún vuelo desde la última factura.</w:t>
       </w:r>
     </w:p>
@@ -1671,7 +1772,6 @@
         <w:contextualSpacing/>
       </w:pPr>
       <w:r>
-        <w:lastRenderedPageBreak/>
         <w:t>Cambiar la cuota que deberán pagar las aerolíneas para poder publicitar sus campañas.</w:t>
       </w:r>
     </w:p>
@@ -1750,7 +1850,10 @@
         <w:contextualSpacing/>
       </w:pPr>
       <w:r>
-        <w:t>Las aerolíneas con más y menos vuelos</w:t>
+        <w:t xml:space="preserve">Las aerolíneas con más </w:t>
+      </w:r>
+      <w:r>
+        <w:t>vuelos</w:t>
       </w:r>
       <w:r>
         <w:t>.</w:t>
@@ -1766,16 +1869,13 @@
         <w:contextualSpacing/>
       </w:pPr>
       <w:r>
-        <w:t>El máximo, el mínimo y la media de vuelos por aeropuerto</w:t>
-      </w:r>
-      <w:r>
-        <w:t xml:space="preserve"> de </w:t>
-      </w:r>
-      <w:r>
-        <w:t>origen</w:t>
-      </w:r>
-      <w:r>
-        <w:t>.</w:t>
+        <w:t xml:space="preserve">Las aerolíneas con </w:t>
+      </w:r>
+      <w:r>
+        <w:t>menos</w:t>
+      </w:r>
+      <w:r>
+        <w:t xml:space="preserve"> vuelos.</w:t>
       </w:r>
     </w:p>
     <w:p>
@@ -1788,7 +1888,16 @@
         <w:contextualSpacing/>
       </w:pPr>
       <w:r>
-        <w:t>Un listado de las aerolíneas ordenadas por el número de facturas que tienen.</w:t>
+        <w:t>El máximo, el mínimo y la media de vuelos por aeropuerto</w:t>
+      </w:r>
+      <w:r>
+        <w:t xml:space="preserve"> de </w:t>
+      </w:r>
+      <w:r>
+        <w:t>origen</w:t>
+      </w:r>
+      <w:r>
+        <w:t>.</w:t>
       </w:r>
     </w:p>
     <w:p>
@@ -1801,7 +1910,7 @@
         <w:contextualSpacing/>
       </w:pPr>
       <w:r>
-        <w:t>El porcentaje de facturas pagadas por cada aerolínea.</w:t>
+        <w:t>Un listado de las aerolíneas ordenadas por el número de facturas que tienen.</w:t>
       </w:r>
     </w:p>
     <w:p>
@@ -1814,7 +1923,7 @@
         <w:contextualSpacing/>
       </w:pPr>
       <w:r>
-        <w:t>El porcentaje de vuelos ofertados por cada aerolínea en las temporadas altas.</w:t>
+        <w:t>El porcentaje de facturas pagadas por cada aerolínea.</w:t>
       </w:r>
     </w:p>
     <w:p>
@@ -1827,16 +1936,7 @@
         <w:contextualSpacing/>
       </w:pPr>
       <w:r>
-        <w:t xml:space="preserve">El porcentaje de vuelos ofertados por cada aerolínea en las temporadas </w:t>
-      </w:r>
-      <w:r>
-        <w:t>baja</w:t>
-      </w:r>
-      <w:r>
-        <w:t>s</w:t>
-      </w:r>
-      <w:r>
-        <w:t>.</w:t>
+        <w:t>El porcentaje de vuelos ofertados por cada aerolínea en las temporadas altas.</w:t>
       </w:r>
     </w:p>
     <w:p>
@@ -1849,10 +1949,16 @@
         <w:contextualSpacing/>
       </w:pPr>
       <w:r>
-        <w:t>Las aerolíneas que han realizado el mayor y menor porcentaje</w:t>
-      </w:r>
-      <w:r>
-        <w:t xml:space="preserve"> de descuento en sus vuelos.</w:t>
+        <w:t xml:space="preserve">El porcentaje de vuelos ofertados por cada aerolínea en las temporadas </w:t>
+      </w:r>
+      <w:r>
+        <w:t>baja</w:t>
+      </w:r>
+      <w:r>
+        <w:t>s</w:t>
+      </w:r>
+      <w:r>
+        <w:t>.</w:t>
       </w:r>
     </w:p>
     <w:p>
@@ -1865,13 +1971,10 @@
         <w:contextualSpacing/>
       </w:pPr>
       <w:r>
-        <w:t xml:space="preserve">Una lista de aerolíneas con </w:t>
-      </w:r>
-      <w:r>
-        <w:t>la media</w:t>
-      </w:r>
-      <w:r>
-        <w:t>, el mínimo y el máximo número de las puntuaciones generales otorgadas por los usuarios en sus comentarios.</w:t>
+        <w:t>Las aerolíneas que han realizado el mayor porcentaje</w:t>
+      </w:r>
+      <w:r>
+        <w:t xml:space="preserve"> de descuento en sus vuelos.</w:t>
       </w:r>
     </w:p>
     <w:p>
@@ -1884,10 +1987,15 @@
         <w:contextualSpacing/>
       </w:pPr>
       <w:r>
-        <w:t xml:space="preserve">El porcentaje de comentarios positivos de cada </w:t>
-      </w:r>
-      <w:r>
-        <w:t>aerolínea</w:t>
+        <w:t>Las aerolíneas que han realizado el</w:t>
+      </w:r>
+      <w:bookmarkStart w:id="15" w:name="_GoBack"/>
+      <w:bookmarkEnd w:id="15"/>
+      <w:r>
+        <w:t xml:space="preserve"> menor porcentaje</w:t>
+      </w:r>
+      <w:r>
+        <w:t xml:space="preserve"> de descuento en sus vuelos</w:t>
       </w:r>
       <w:r>
         <w:t>.</w:t>
@@ -1903,7 +2011,13 @@
         <w:contextualSpacing/>
       </w:pPr>
       <w:r>
-        <w:t>El mínimo, el máximo y la media de las valoraciones proporcionadas por los usuarios al servicio ofrecido por cada aerolínea.</w:t>
+        <w:t xml:space="preserve">Una lista de aerolíneas con </w:t>
+      </w:r>
+      <w:r>
+        <w:t>la media</w:t>
+      </w:r>
+      <w:r>
+        <w:t>, el mínimo y el máximo número de las puntuaciones generales otorgadas por los usuarios en sus comentarios.</w:t>
       </w:r>
     </w:p>
     <w:p>
@@ -1916,19 +2030,66 @@
         <w:contextualSpacing/>
       </w:pPr>
       <w:r>
+        <w:t xml:space="preserve">El porcentaje de comentarios positivos de cada </w:t>
+      </w:r>
+      <w:r>
+        <w:t>aerolínea</w:t>
+      </w:r>
+      <w:r>
+        <w:t>.</w:t>
+      </w:r>
+    </w:p>
+    <w:p>
+      <w:pPr>
+        <w:numPr>
+          <w:ilvl w:val="2"/>
+          <w:numId w:val="6"/>
+        </w:numPr>
+        <w:ind w:hanging="360"/>
+        <w:contextualSpacing/>
+      </w:pPr>
+      <w:r>
+        <w:t>El mínimo, el máximo y la media de las valoraciones proporcionadas por los usuarios al servicio ofrecido por cada aerolínea.</w:t>
+      </w:r>
+    </w:p>
+    <w:p>
+      <w:pPr>
+        <w:numPr>
+          <w:ilvl w:val="2"/>
+          <w:numId w:val="6"/>
+        </w:numPr>
+        <w:ind w:hanging="360"/>
+        <w:contextualSpacing/>
+      </w:pPr>
+      <w:r>
         <w:t>El mínimo, el máximo y la media de las valoraciones proporcionadas por los usuarios a la comodidad de los asientos por cada aerolínea.</w:t>
       </w:r>
-    </w:p>
-    <w:p>
-      <w:pPr>
-        <w:pStyle w:val="Sinespaciado"/>
-      </w:pPr>
       <w:bookmarkStart w:id="16" w:name="_sy8z1p4wd0sb" w:colFirst="0" w:colLast="0"/>
       <w:bookmarkStart w:id="17" w:name="_Toc482440375"/>
       <w:bookmarkEnd w:id="16"/>
     </w:p>
     <w:p>
       <w:pPr>
+        <w:contextualSpacing/>
+      </w:pPr>
+    </w:p>
+    <w:p>
+      <w:pPr>
+        <w:contextualSpacing/>
+      </w:pPr>
+    </w:p>
+    <w:p>
+      <w:pPr>
+        <w:contextualSpacing/>
+      </w:pPr>
+    </w:p>
+    <w:p>
+      <w:pPr>
+        <w:contextualSpacing/>
+      </w:pPr>
+    </w:p>
+    <w:p>
+      <w:pPr>
         <w:pStyle w:val="Ttulo2"/>
         <w:contextualSpacing w:val="0"/>
       </w:pPr>
@@ -2033,7 +2194,15 @@
         <w:t>sino</w:t>
       </w:r>
       <w:r>
-        <w:t xml:space="preserve"> que almacenará las URLs de las imágenes almacenadas en la web.</w:t>
+        <w:t xml:space="preserve"> que almacenará las </w:t>
+      </w:r>
+      <w:proofErr w:type="spellStart"/>
+      <w:r>
+        <w:t>URLs</w:t>
+      </w:r>
+      <w:proofErr w:type="spellEnd"/>
+      <w:r>
+        <w:t xml:space="preserve"> de las imágenes almacenadas en la web.</w:t>
       </w:r>
     </w:p>
     <w:p>
@@ -2046,7 +2215,19 @@
         <w:contextualSpacing/>
       </w:pPr>
       <w:r>
-        <w:t>Para comprobar la validez de una tarjeta de crédito, el sistema deberá comprobar su marca (que deberá ser VISA, MASTERCARD, DISCOVER, DINNERS o AMEX), su número (que debe cumplir el algoritmo de Luhn) y su fecha de expiración (que debe ser al menos un día mayor a la fecha actual).</w:t>
+        <w:t xml:space="preserve">Para comprobar la validez de una tarjeta de crédito, el sistema deberá comprobar su marca (que deberá ser VISA, MASTERCARD, DISCOVER, DINNERS o AMEX), su número (que </w:t>
+      </w:r>
+      <w:r>
+        <w:lastRenderedPageBreak/>
+        <w:t xml:space="preserve">debe cumplir el algoritmo de </w:t>
+      </w:r>
+      <w:proofErr w:type="spellStart"/>
+      <w:r>
+        <w:t>Luhn</w:t>
+      </w:r>
+      <w:proofErr w:type="spellEnd"/>
+      <w:r>
+        <w:t>) y su fecha de expiración (que debe ser al menos un día mayor a la fecha actual).</w:t>
       </w:r>
     </w:p>
     <w:p>
@@ -2072,15 +2253,16 @@
         <w:contextualSpacing/>
       </w:pPr>
       <w:r>
-        <w:t xml:space="preserve">El sistema deberá almacenar una tabla de cambio de moneda donde se registrará el tipo de intercambio de varias monedas. Todos los datos deberán ser almacenados con respecto a Euros, que es la moneda utilizada internamente para almacenar los precios. Siempre que se muestre un precio, el sistema mostrará un desplegable que permita seleccionar la moneda que </w:t>
-      </w:r>
-      <w:r>
-        <w:lastRenderedPageBreak/>
-        <w:t>se desea mostrar. Por defecto, el sistema deberá incluir las siguientes monedas: Dólar Estadounidense (USD), Libra Esterlina (GBP), Corona Noruega (NOK) , Rublo Ruso (RUB), Yen Japonés (JPY) y Yuan</w:t>
-      </w:r>
-      <w:r>
-        <w:t xml:space="preserve"> Renminbi</w:t>
-      </w:r>
+        <w:t>El sistema deberá almacenar una tabla de cambio de moneda donde se registrará el tipo de intercambio de varias monedas. Todos los datos deberán ser almacenados con respecto a Euros, que es la moneda utilizada internamente para almacenar los precios. Siempre que se muestre un precio, el sistema mostrará un desplegable que permita seleccionar la moneda que se desea mostrar. Por defecto, el sistema deberá incluir las siguientes monedas: Dólar Estadounidense (USD), Libra Esterlina (GBP), Corona Noruega (NOK) , Rublo Ruso (RUB), Yen Japonés (JPY) y Yuan</w:t>
+      </w:r>
+      <w:r>
+        <w:t xml:space="preserve"> </w:t>
+      </w:r>
+      <w:proofErr w:type="spellStart"/>
+      <w:r>
+        <w:t>Renminbi</w:t>
+      </w:r>
+      <w:proofErr w:type="spellEnd"/>
       <w:r>
         <w:t xml:space="preserve"> Chino (C</w:t>
       </w:r>
@@ -2151,7 +2333,7 @@
       <w:rPr>
         <w:noProof/>
       </w:rPr>
-      <w:t>5</w:t>
+      <w:t>6</w:t>
     </w:r>
     <w:r>
       <w:fldChar w:fldCharType="end"/>
@@ -2404,14 +2586,24 @@
         <w:sz w:val="20"/>
         <w:szCs w:val="20"/>
       </w:rPr>
-      <w:t>D12 – Hackathon</w:t>
+      <w:t xml:space="preserve">D12 – </w:t>
     </w:r>
+    <w:proofErr w:type="spellStart"/>
     <w:r>
       <w:rPr>
         <w:color w:val="666666"/>
         <w:sz w:val="20"/>
         <w:szCs w:val="20"/>
       </w:rPr>
+      <w:t>Hackathon</w:t>
+    </w:r>
+    <w:proofErr w:type="spellEnd"/>
+    <w:r>
+      <w:rPr>
+        <w:color w:val="666666"/>
+        <w:sz w:val="20"/>
+        <w:szCs w:val="20"/>
+      </w:rPr>
       <w:tab/>
     </w:r>
     <w:r>
@@ -2485,6 +2677,14 @@
         <w:szCs w:val="20"/>
       </w:rPr>
       <w:tab/>
+    </w:r>
+    <w:proofErr w:type="spellStart"/>
+    <w:r>
+      <w:rPr>
+        <w:color w:val="666666"/>
+        <w:sz w:val="20"/>
+        <w:szCs w:val="20"/>
+      </w:rPr>
       <w:t>Acme-</w:t>
     </w:r>
     <w:r>
@@ -2503,6 +2703,7 @@
       </w:rPr>
       <w:t>s</w:t>
     </w:r>
+    <w:proofErr w:type="spellEnd"/>
   </w:p>
   <w:p>
     <w:pPr>
@@ -4929,7 +5130,7 @@
 </file>
 
 <file path=customXml/itemProps1.xml><?xml version="1.0" encoding="utf-8"?>
-<ds:datastoreItem xmlns:ds="http://schemas.openxmlformats.org/officeDocument/2006/customXml" ds:itemID="{105C72A1-E379-4EDC-A3DB-A9B3355C69FD}">
+<ds:datastoreItem xmlns:ds="http://schemas.openxmlformats.org/officeDocument/2006/customXml" ds:itemID="{13480C23-BF09-40DB-B3A4-85E331FAE581}">
   <ds:schemaRefs>
     <ds:schemaRef ds:uri="http://schemas.openxmlformats.org/officeDocument/2006/bibliography"/>
   </ds:schemaRefs>

</xml_diff>